<commit_message>
create first part report
</commit_message>
<xml_diff>
--- a/reports/Дневник ПП.02.docx
+++ b/reports/Дневник ПП.02.docx
@@ -1,6 +1,6 @@
 
 <file path=word/document.xml><?xml version="1.0" encoding="utf-8"?>
-<w:document xmlns:wpc="http://schemas.microsoft.com/office/word/2010/wordprocessingCanvas" xmlns:cx="http://schemas.microsoft.com/office/drawing/2014/chartex" xmlns:cx1="http://schemas.microsoft.com/office/drawing/2015/9/8/chartex" xmlns:cx2="http://schemas.microsoft.com/office/drawing/2015/10/21/chartex" xmlns:cx3="http://schemas.microsoft.com/office/drawing/2016/5/9/chartex" xmlns:cx4="http://schemas.microsoft.com/office/drawing/2016/5/10/chartex" xmlns:cx5="http://schemas.microsoft.com/office/drawing/2016/5/11/chartex" xmlns:cx6="http://schemas.microsoft.com/office/drawing/2016/5/12/chartex" xmlns:cx7="http://schemas.microsoft.com/office/drawing/2016/5/13/chartex" xmlns:cx8="http://schemas.microsoft.com/office/drawing/2016/5/14/chartex" xmlns:mc="http://schemas.openxmlformats.org/markup-compatibility/2006" xmlns:aink="http://schemas.microsoft.com/office/drawing/2016/ink" xmlns:am3d="http://schemas.microsoft.com/office/drawing/2017/model3d" xmlns:o="urn:schemas-microsoft-com:office:office" xmlns:r="http://schemas.openxmlformats.org/officeDocument/2006/relationships" xmlns:m="http://schemas.openxmlformats.org/officeDocument/2006/math" xmlns:v="urn:schemas-microsoft-com:vml" xmlns:wp14="http://schemas.microsoft.com/office/word/2010/wordprocessingDrawing" xmlns:wp="http://schemas.openxmlformats.org/drawingml/2006/wordprocessingDrawing" xmlns:w10="urn:schemas-microsoft-com:office:word" xmlns:w="http://schemas.openxmlformats.org/wordprocessingml/2006/main" xmlns:w14="http://schemas.microsoft.com/office/word/2010/wordml" xmlns:w15="http://schemas.microsoft.com/office/word/2012/wordml" xmlns:w16cid="http://schemas.microsoft.com/office/word/2016/wordml/cid" xmlns:w16se="http://schemas.microsoft.com/office/word/2015/wordml/symex" xmlns:wpg="http://schemas.microsoft.com/office/word/2010/wordprocessingGroup" xmlns:wpi="http://schemas.microsoft.com/office/word/2010/wordprocessingInk" xmlns:wne="http://schemas.microsoft.com/office/word/2006/wordml" xmlns:wps="http://schemas.microsoft.com/office/word/2010/wordprocessingShape" mc:Ignorable="w14 w15 w16se w16cid wp14">
+<w:document xmlns:wpc="http://schemas.microsoft.com/office/word/2010/wordprocessingCanvas" xmlns:mc="http://schemas.openxmlformats.org/markup-compatibility/2006" xmlns:o="urn:schemas-microsoft-com:office:office" xmlns:r="http://schemas.openxmlformats.org/officeDocument/2006/relationships" xmlns:m="http://schemas.openxmlformats.org/officeDocument/2006/math" xmlns:v="urn:schemas-microsoft-com:vml" xmlns:wp14="http://schemas.microsoft.com/office/word/2010/wordprocessingDrawing" xmlns:wp="http://schemas.openxmlformats.org/drawingml/2006/wordprocessingDrawing" xmlns:w10="urn:schemas-microsoft-com:office:word" xmlns:w="http://schemas.openxmlformats.org/wordprocessingml/2006/main" xmlns:w14="http://schemas.microsoft.com/office/word/2010/wordml" xmlns:w15="http://schemas.microsoft.com/office/word/2012/wordml" xmlns:wpg="http://schemas.microsoft.com/office/word/2010/wordprocessingGroup" xmlns:wpi="http://schemas.microsoft.com/office/word/2010/wordprocessingInk" xmlns:wne="http://schemas.microsoft.com/office/word/2006/wordml" xmlns:wps="http://schemas.microsoft.com/office/word/2010/wordprocessingShape" mc:Ignorable="w14 w15 wp14">
   <w:body>
     <w:p>
       <w:pPr>
@@ -446,7 +446,13 @@
               <w:rPr>
                 <w:u w:val="single"/>
               </w:rPr>
-              <w:t xml:space="preserve">      33П     курс   3       </w:t>
+              <w:t xml:space="preserve">      33П     курс   3</w:t>
+            </w:r>
+            <w:r>
+              <w:t>__________</w:t>
+            </w:r>
+            <w:r>
+              <w:t>_</w:t>
             </w:r>
           </w:p>
           <w:p>
@@ -455,7 +461,25 @@
               <w:jc w:val="both"/>
             </w:pPr>
             <w:r>
-              <w:t>________________________________________________________</w:t>
+              <w:t>________</w:t>
+            </w:r>
+            <w:r>
+              <w:t>______________</w:t>
+            </w:r>
+            <w:r>
+              <w:rPr>
+                <w:u w:val="single"/>
+              </w:rPr>
+              <w:t>Чернова Сергея Викторовича</w:t>
+            </w:r>
+            <w:r>
+              <w:t>___</w:t>
+            </w:r>
+            <w:r>
+              <w:t>_____</w:t>
+            </w:r>
+            <w:r>
+              <w:t>_</w:t>
             </w:r>
           </w:p>
           <w:p>
@@ -479,7 +503,44 @@
               <w:jc w:val="both"/>
             </w:pPr>
             <w:r>
-              <w:t>Место практики__________________________________________</w:t>
+              <w:t xml:space="preserve">Место </w:t>
+            </w:r>
+            <w:proofErr w:type="spellStart"/>
+            <w:r>
+              <w:t>практики__</w:t>
+            </w:r>
+            <w:r>
+              <w:rPr>
+                <w:u w:val="single"/>
+              </w:rPr>
+              <w:t>АО</w:t>
+            </w:r>
+            <w:proofErr w:type="spellEnd"/>
+            <w:r>
+              <w:rPr>
+                <w:u w:val="single"/>
+              </w:rPr>
+              <w:t xml:space="preserve"> «НЗ 70-летия Победы</w:t>
+            </w:r>
+            <w:proofErr w:type="gramStart"/>
+            <w:r>
+              <w:rPr>
+                <w:u w:val="single"/>
+              </w:rPr>
+              <w:t>»</w:t>
+            </w:r>
+            <w:r>
+              <w:rPr>
+                <w:u w:val="single"/>
+              </w:rPr>
+              <w:t>,</w:t>
+            </w:r>
+            <w:r>
+              <w:t>_</w:t>
+            </w:r>
+            <w:proofErr w:type="gramEnd"/>
+            <w:r>
+              <w:t>________________</w:t>
             </w:r>
           </w:p>
           <w:p>
@@ -494,7 +555,19 @@
               <w:jc w:val="both"/>
             </w:pPr>
             <w:r>
-              <w:t>________________________________________________________</w:t>
+              <w:t>____________________</w:t>
+            </w:r>
+            <w:r>
+              <w:rPr>
+                <w:u w:val="single"/>
+              </w:rPr>
+              <w:t>информационные системы</w:t>
+            </w:r>
+            <w:r>
+              <w:t>___</w:t>
+            </w:r>
+            <w:r>
+              <w:t>__________</w:t>
             </w:r>
           </w:p>
           <w:p>
@@ -518,10 +591,41 @@
               <w:jc w:val="both"/>
             </w:pPr>
             <w:r>
-              <w:t>Адрес и телефон______________________________________</w:t>
-            </w:r>
-            <w:r>
-              <w:t>____</w:t>
+              <w:t xml:space="preserve">Адрес и </w:t>
+            </w:r>
+            <w:proofErr w:type="spellStart"/>
+            <w:r>
+              <w:t>телефон___</w:t>
+            </w:r>
+            <w:r>
+              <w:rPr>
+                <w:u w:val="single"/>
+              </w:rPr>
+              <w:t>г</w:t>
+            </w:r>
+            <w:proofErr w:type="spellEnd"/>
+            <w:r>
+              <w:rPr>
+                <w:u w:val="single"/>
+              </w:rPr>
+              <w:t xml:space="preserve">. Нижний Новгород, </w:t>
+            </w:r>
+            <w:proofErr w:type="spellStart"/>
+            <w:r>
+              <w:rPr>
+                <w:u w:val="single"/>
+              </w:rPr>
+              <w:t>Сормовское</w:t>
+            </w:r>
+            <w:proofErr w:type="spellEnd"/>
+            <w:r>
+              <w:rPr>
+                <w:u w:val="single"/>
+              </w:rPr>
+              <w:t xml:space="preserve"> шоссе 21</w:t>
+            </w:r>
+            <w:r>
+              <w:t>_</w:t>
             </w:r>
           </w:p>
           <w:p>
@@ -536,7 +640,12 @@
               <w:jc w:val="both"/>
             </w:pPr>
             <w:r>
-              <w:t>________________________________________________________</w:t>
+              <w:t>____</w:t>
+            </w:r>
+            <w:bookmarkStart w:id="0" w:name="_GoBack"/>
+            <w:bookmarkEnd w:id="0"/>
+            <w:r>
+              <w:t>____________________________________________________</w:t>
             </w:r>
           </w:p>
           <w:p>
@@ -766,19 +875,20 @@
           <w:insideH w:val="single" w:sz="4" w:space="0" w:color="auto"/>
           <w:insideV w:val="single" w:sz="4" w:space="0" w:color="auto"/>
         </w:tblBorders>
+        <w:tblLayout w:type="fixed"/>
         <w:tblLook w:val="01E0" w:firstRow="1" w:lastRow="1" w:firstColumn="1" w:lastColumn="1" w:noHBand="0" w:noVBand="0"/>
       </w:tblPr>
       <w:tblGrid>
         <w:gridCol w:w="280"/>
         <w:gridCol w:w="1049"/>
         <w:gridCol w:w="1847"/>
-        <w:gridCol w:w="2931"/>
-        <w:gridCol w:w="1861"/>
+        <w:gridCol w:w="3313"/>
+        <w:gridCol w:w="1479"/>
         <w:gridCol w:w="648"/>
-        <w:gridCol w:w="1049"/>
-        <w:gridCol w:w="1828"/>
-        <w:gridCol w:w="2770"/>
-        <w:gridCol w:w="1766"/>
+        <w:gridCol w:w="1134"/>
+        <w:gridCol w:w="1743"/>
+        <w:gridCol w:w="2934"/>
+        <w:gridCol w:w="1602"/>
       </w:tblGrid>
       <w:tr>
         <w:tc>
@@ -846,7 +956,7 @@
         </w:tc>
         <w:tc>
           <w:tcPr>
-            <w:tcW w:w="2931" w:type="dxa"/>
+            <w:tcW w:w="3313" w:type="dxa"/>
             <w:shd w:val="clear" w:color="auto" w:fill="auto"/>
           </w:tcPr>
           <w:p>
@@ -866,7 +976,7 @@
         </w:tc>
         <w:tc>
           <w:tcPr>
-            <w:tcW w:w="1861" w:type="dxa"/>
+            <w:tcW w:w="1479" w:type="dxa"/>
             <w:tcBorders>
               <w:right w:val="nil"/>
             </w:tcBorders>
@@ -910,7 +1020,7 @@
         </w:tc>
         <w:tc>
           <w:tcPr>
-            <w:tcW w:w="1049" w:type="dxa"/>
+            <w:tcW w:w="1134" w:type="dxa"/>
             <w:tcBorders>
               <w:left w:val="nil"/>
             </w:tcBorders>
@@ -933,7 +1043,7 @@
         </w:tc>
         <w:tc>
           <w:tcPr>
-            <w:tcW w:w="1828" w:type="dxa"/>
+            <w:tcW w:w="1743" w:type="dxa"/>
             <w:shd w:val="clear" w:color="auto" w:fill="auto"/>
           </w:tcPr>
           <w:p>
@@ -955,7 +1065,7 @@
         </w:tc>
         <w:tc>
           <w:tcPr>
-            <w:tcW w:w="2770" w:type="dxa"/>
+            <w:tcW w:w="2934" w:type="dxa"/>
             <w:shd w:val="clear" w:color="auto" w:fill="auto"/>
           </w:tcPr>
           <w:p>
@@ -977,7 +1087,7 @@
         </w:tc>
         <w:tc>
           <w:tcPr>
-            <w:tcW w:w="1766" w:type="dxa"/>
+            <w:tcW w:w="1602" w:type="dxa"/>
             <w:tcBorders>
               <w:right w:val="nil"/>
             </w:tcBorders>
@@ -1082,7 +1192,7 @@
         </w:tc>
         <w:tc>
           <w:tcPr>
-            <w:tcW w:w="2931" w:type="dxa"/>
+            <w:tcW w:w="3313" w:type="dxa"/>
             <w:shd w:val="clear" w:color="auto" w:fill="auto"/>
           </w:tcPr>
           <w:p>
@@ -1101,7 +1211,7 @@
         </w:tc>
         <w:tc>
           <w:tcPr>
-            <w:tcW w:w="1861" w:type="dxa"/>
+            <w:tcW w:w="1479" w:type="dxa"/>
             <w:tcBorders>
               <w:right w:val="nil"/>
             </w:tcBorders>
@@ -1136,7 +1246,7 @@
         </w:tc>
         <w:tc>
           <w:tcPr>
-            <w:tcW w:w="1049" w:type="dxa"/>
+            <w:tcW w:w="1134" w:type="dxa"/>
             <w:tcBorders>
               <w:left w:val="nil"/>
             </w:tcBorders>
@@ -1170,7 +1280,7 @@
         </w:tc>
         <w:tc>
           <w:tcPr>
-            <w:tcW w:w="1828" w:type="dxa"/>
+            <w:tcW w:w="1743" w:type="dxa"/>
             <w:shd w:val="clear" w:color="auto" w:fill="auto"/>
           </w:tcPr>
           <w:p>
@@ -1189,7 +1299,7 @@
         </w:tc>
         <w:tc>
           <w:tcPr>
-            <w:tcW w:w="2770" w:type="dxa"/>
+            <w:tcW w:w="2934" w:type="dxa"/>
             <w:shd w:val="clear" w:color="auto" w:fill="auto"/>
           </w:tcPr>
           <w:p>
@@ -1208,7 +1318,7 @@
         </w:tc>
         <w:tc>
           <w:tcPr>
-            <w:tcW w:w="1766" w:type="dxa"/>
+            <w:tcW w:w="1602" w:type="dxa"/>
             <w:tcBorders>
               <w:right w:val="nil"/>
             </w:tcBorders>
@@ -1294,11 +1404,17 @@
                 <w:bCs/>
               </w:rPr>
             </w:pPr>
-          </w:p>
-        </w:tc>
-        <w:tc>
-          <w:tcPr>
-            <w:tcW w:w="2931" w:type="dxa"/>
+            <w:r>
+              <w:rPr>
+                <w:bCs/>
+              </w:rPr>
+              <w:t>АО «НЗ 70-летия Победы»</w:t>
+            </w:r>
+          </w:p>
+        </w:tc>
+        <w:tc>
+          <w:tcPr>
+            <w:tcW w:w="3313" w:type="dxa"/>
             <w:shd w:val="clear" w:color="auto" w:fill="auto"/>
           </w:tcPr>
           <w:p>
@@ -1317,7 +1433,7 @@
         </w:tc>
         <w:tc>
           <w:tcPr>
-            <w:tcW w:w="1861" w:type="dxa"/>
+            <w:tcW w:w="1479" w:type="dxa"/>
             <w:tcBorders>
               <w:right w:val="nil"/>
             </w:tcBorders>
@@ -1352,7 +1468,7 @@
         </w:tc>
         <w:tc>
           <w:tcPr>
-            <w:tcW w:w="1049" w:type="dxa"/>
+            <w:tcW w:w="1134" w:type="dxa"/>
             <w:tcBorders>
               <w:left w:val="nil"/>
             </w:tcBorders>
@@ -1386,20 +1502,26 @@
         </w:tc>
         <w:tc>
           <w:tcPr>
-            <w:tcW w:w="1828" w:type="dxa"/>
-            <w:shd w:val="clear" w:color="auto" w:fill="auto"/>
-          </w:tcPr>
-          <w:p>
-            <w:pPr>
-              <w:rPr>
-                <w:bCs/>
-              </w:rPr>
-            </w:pPr>
-          </w:p>
-        </w:tc>
-        <w:tc>
-          <w:tcPr>
-            <w:tcW w:w="2770" w:type="dxa"/>
+            <w:tcW w:w="1743" w:type="dxa"/>
+            <w:shd w:val="clear" w:color="auto" w:fill="auto"/>
+          </w:tcPr>
+          <w:p>
+            <w:pPr>
+              <w:rPr>
+                <w:bCs/>
+              </w:rPr>
+            </w:pPr>
+            <w:r>
+              <w:rPr>
+                <w:bCs/>
+              </w:rPr>
+              <w:t>АО «НЗ 70-летия Победы»</w:t>
+            </w:r>
+          </w:p>
+        </w:tc>
+        <w:tc>
+          <w:tcPr>
+            <w:tcW w:w="2934" w:type="dxa"/>
             <w:shd w:val="clear" w:color="auto" w:fill="auto"/>
           </w:tcPr>
           <w:p>
@@ -1418,7 +1540,7 @@
         </w:tc>
         <w:tc>
           <w:tcPr>
-            <w:tcW w:w="1766" w:type="dxa"/>
+            <w:tcW w:w="1602" w:type="dxa"/>
             <w:tcBorders>
               <w:right w:val="nil"/>
             </w:tcBorders>
@@ -1504,11 +1626,17 @@
                 <w:bCs/>
               </w:rPr>
             </w:pPr>
-          </w:p>
-        </w:tc>
-        <w:tc>
-          <w:tcPr>
-            <w:tcW w:w="2931" w:type="dxa"/>
+            <w:r>
+              <w:rPr>
+                <w:bCs/>
+              </w:rPr>
+              <w:t>АО «НЗ 70-летия Победы»</w:t>
+            </w:r>
+          </w:p>
+        </w:tc>
+        <w:tc>
+          <w:tcPr>
+            <w:tcW w:w="3313" w:type="dxa"/>
             <w:shd w:val="clear" w:color="auto" w:fill="auto"/>
           </w:tcPr>
           <w:p>
@@ -1527,7 +1655,7 @@
         </w:tc>
         <w:tc>
           <w:tcPr>
-            <w:tcW w:w="1861" w:type="dxa"/>
+            <w:tcW w:w="1479" w:type="dxa"/>
             <w:tcBorders>
               <w:right w:val="nil"/>
             </w:tcBorders>
@@ -1562,7 +1690,7 @@
         </w:tc>
         <w:tc>
           <w:tcPr>
-            <w:tcW w:w="1049" w:type="dxa"/>
+            <w:tcW w:w="1134" w:type="dxa"/>
             <w:tcBorders>
               <w:left w:val="nil"/>
             </w:tcBorders>
@@ -1596,20 +1724,26 @@
         </w:tc>
         <w:tc>
           <w:tcPr>
-            <w:tcW w:w="1828" w:type="dxa"/>
-            <w:shd w:val="clear" w:color="auto" w:fill="auto"/>
-          </w:tcPr>
-          <w:p>
-            <w:pPr>
-              <w:rPr>
-                <w:bCs/>
-              </w:rPr>
-            </w:pPr>
-          </w:p>
-        </w:tc>
-        <w:tc>
-          <w:tcPr>
-            <w:tcW w:w="2770" w:type="dxa"/>
+            <w:tcW w:w="1743" w:type="dxa"/>
+            <w:shd w:val="clear" w:color="auto" w:fill="auto"/>
+          </w:tcPr>
+          <w:p>
+            <w:pPr>
+              <w:rPr>
+                <w:bCs/>
+              </w:rPr>
+            </w:pPr>
+            <w:r>
+              <w:rPr>
+                <w:bCs/>
+              </w:rPr>
+              <w:t>АО «НЗ 70-летия Победы»</w:t>
+            </w:r>
+          </w:p>
+        </w:tc>
+        <w:tc>
+          <w:tcPr>
+            <w:tcW w:w="2934" w:type="dxa"/>
             <w:shd w:val="clear" w:color="auto" w:fill="auto"/>
           </w:tcPr>
           <w:p>
@@ -1634,7 +1768,7 @@
         </w:tc>
         <w:tc>
           <w:tcPr>
-            <w:tcW w:w="1766" w:type="dxa"/>
+            <w:tcW w:w="1602" w:type="dxa"/>
             <w:tcBorders>
               <w:right w:val="nil"/>
             </w:tcBorders>
@@ -1720,11 +1854,17 @@
                 <w:bCs/>
               </w:rPr>
             </w:pPr>
-          </w:p>
-        </w:tc>
-        <w:tc>
-          <w:tcPr>
-            <w:tcW w:w="2931" w:type="dxa"/>
+            <w:r>
+              <w:rPr>
+                <w:bCs/>
+              </w:rPr>
+              <w:t>АО «НЗ 70-летия Победы»</w:t>
+            </w:r>
+          </w:p>
+        </w:tc>
+        <w:tc>
+          <w:tcPr>
+            <w:tcW w:w="3313" w:type="dxa"/>
             <w:shd w:val="clear" w:color="auto" w:fill="auto"/>
           </w:tcPr>
           <w:p>
@@ -1743,7 +1883,7 @@
         </w:tc>
         <w:tc>
           <w:tcPr>
-            <w:tcW w:w="1861" w:type="dxa"/>
+            <w:tcW w:w="1479" w:type="dxa"/>
             <w:tcBorders>
               <w:right w:val="nil"/>
             </w:tcBorders>
@@ -1778,7 +1918,7 @@
         </w:tc>
         <w:tc>
           <w:tcPr>
-            <w:tcW w:w="1049" w:type="dxa"/>
+            <w:tcW w:w="1134" w:type="dxa"/>
             <w:tcBorders>
               <w:left w:val="nil"/>
             </w:tcBorders>
@@ -1824,7 +1964,7 @@
         </w:tc>
         <w:tc>
           <w:tcPr>
-            <w:tcW w:w="1828" w:type="dxa"/>
+            <w:tcW w:w="1743" w:type="dxa"/>
             <w:shd w:val="clear" w:color="auto" w:fill="auto"/>
           </w:tcPr>
           <w:p>
@@ -1843,7 +1983,7 @@
         </w:tc>
         <w:tc>
           <w:tcPr>
-            <w:tcW w:w="2770" w:type="dxa"/>
+            <w:tcW w:w="2934" w:type="dxa"/>
             <w:shd w:val="clear" w:color="auto" w:fill="auto"/>
           </w:tcPr>
           <w:p>
@@ -1862,7 +2002,7 @@
         </w:tc>
         <w:tc>
           <w:tcPr>
-            <w:tcW w:w="1766" w:type="dxa"/>
+            <w:tcW w:w="1602" w:type="dxa"/>
             <w:tcBorders>
               <w:right w:val="nil"/>
             </w:tcBorders>
@@ -1958,7 +2098,7 @@
         </w:tc>
         <w:tc>
           <w:tcPr>
-            <w:tcW w:w="2931" w:type="dxa"/>
+            <w:tcW w:w="3313" w:type="dxa"/>
             <w:shd w:val="clear" w:color="auto" w:fill="auto"/>
           </w:tcPr>
           <w:p>
@@ -1977,7 +2117,7 @@
         </w:tc>
         <w:tc>
           <w:tcPr>
-            <w:tcW w:w="1861" w:type="dxa"/>
+            <w:tcW w:w="1479" w:type="dxa"/>
             <w:tcBorders>
               <w:right w:val="nil"/>
             </w:tcBorders>
@@ -2012,7 +2152,7 @@
         </w:tc>
         <w:tc>
           <w:tcPr>
-            <w:tcW w:w="1049" w:type="dxa"/>
+            <w:tcW w:w="1134" w:type="dxa"/>
             <w:tcBorders>
               <w:left w:val="nil"/>
             </w:tcBorders>
@@ -2058,20 +2198,26 @@
         </w:tc>
         <w:tc>
           <w:tcPr>
-            <w:tcW w:w="1828" w:type="dxa"/>
-            <w:shd w:val="clear" w:color="auto" w:fill="auto"/>
-          </w:tcPr>
-          <w:p>
-            <w:pPr>
-              <w:rPr>
-                <w:bCs/>
-              </w:rPr>
-            </w:pPr>
-          </w:p>
-        </w:tc>
-        <w:tc>
-          <w:tcPr>
-            <w:tcW w:w="2770" w:type="dxa"/>
+            <w:tcW w:w="1743" w:type="dxa"/>
+            <w:shd w:val="clear" w:color="auto" w:fill="auto"/>
+          </w:tcPr>
+          <w:p>
+            <w:pPr>
+              <w:rPr>
+                <w:bCs/>
+              </w:rPr>
+            </w:pPr>
+            <w:r>
+              <w:rPr>
+                <w:bCs/>
+              </w:rPr>
+              <w:t>АО «НЗ 70-летия Победы»</w:t>
+            </w:r>
+          </w:p>
+        </w:tc>
+        <w:tc>
+          <w:tcPr>
+            <w:tcW w:w="2934" w:type="dxa"/>
             <w:shd w:val="clear" w:color="auto" w:fill="auto"/>
           </w:tcPr>
           <w:p>
@@ -2090,7 +2236,7 @@
         </w:tc>
         <w:tc>
           <w:tcPr>
-            <w:tcW w:w="1766" w:type="dxa"/>
+            <w:tcW w:w="1602" w:type="dxa"/>
             <w:tcBorders>
               <w:right w:val="nil"/>
             </w:tcBorders>
@@ -2176,11 +2322,17 @@
                 <w:bCs/>
               </w:rPr>
             </w:pPr>
-          </w:p>
-        </w:tc>
-        <w:tc>
-          <w:tcPr>
-            <w:tcW w:w="2931" w:type="dxa"/>
+            <w:r>
+              <w:rPr>
+                <w:bCs/>
+              </w:rPr>
+              <w:t>АО «НЗ 70-летия Победы»</w:t>
+            </w:r>
+          </w:p>
+        </w:tc>
+        <w:tc>
+          <w:tcPr>
+            <w:tcW w:w="3313" w:type="dxa"/>
             <w:shd w:val="clear" w:color="auto" w:fill="auto"/>
           </w:tcPr>
           <w:p>
@@ -2199,7 +2351,7 @@
         </w:tc>
         <w:tc>
           <w:tcPr>
-            <w:tcW w:w="1861" w:type="dxa"/>
+            <w:tcW w:w="1479" w:type="dxa"/>
             <w:tcBorders>
               <w:right w:val="nil"/>
             </w:tcBorders>
@@ -2235,7 +2387,7 @@
         </w:tc>
         <w:tc>
           <w:tcPr>
-            <w:tcW w:w="1049" w:type="dxa"/>
+            <w:tcW w:w="1134" w:type="dxa"/>
             <w:tcBorders>
               <w:left w:val="nil"/>
             </w:tcBorders>
@@ -2281,20 +2433,26 @@
         </w:tc>
         <w:tc>
           <w:tcPr>
-            <w:tcW w:w="1828" w:type="dxa"/>
-            <w:shd w:val="clear" w:color="auto" w:fill="auto"/>
-          </w:tcPr>
-          <w:p>
-            <w:pPr>
-              <w:rPr>
-                <w:bCs/>
-              </w:rPr>
-            </w:pPr>
-          </w:p>
-        </w:tc>
-        <w:tc>
-          <w:tcPr>
-            <w:tcW w:w="2770" w:type="dxa"/>
+            <w:tcW w:w="1743" w:type="dxa"/>
+            <w:shd w:val="clear" w:color="auto" w:fill="auto"/>
+          </w:tcPr>
+          <w:p>
+            <w:pPr>
+              <w:rPr>
+                <w:bCs/>
+              </w:rPr>
+            </w:pPr>
+            <w:r>
+              <w:rPr>
+                <w:bCs/>
+              </w:rPr>
+              <w:t>АО «НЗ 70-летия Победы»</w:t>
+            </w:r>
+          </w:p>
+        </w:tc>
+        <w:tc>
+          <w:tcPr>
+            <w:tcW w:w="2934" w:type="dxa"/>
             <w:shd w:val="clear" w:color="auto" w:fill="auto"/>
           </w:tcPr>
           <w:p>
@@ -2313,7 +2471,7 @@
         </w:tc>
         <w:tc>
           <w:tcPr>
-            <w:tcW w:w="1766" w:type="dxa"/>
+            <w:tcW w:w="1602" w:type="dxa"/>
             <w:tcBorders>
               <w:right w:val="nil"/>
             </w:tcBorders>
@@ -2405,11 +2563,17 @@
                 <w:bCs/>
               </w:rPr>
             </w:pPr>
-          </w:p>
-        </w:tc>
-        <w:tc>
-          <w:tcPr>
-            <w:tcW w:w="2931" w:type="dxa"/>
+            <w:r>
+              <w:rPr>
+                <w:bCs/>
+              </w:rPr>
+              <w:t>АО «НЗ 70-летия Победы»</w:t>
+            </w:r>
+          </w:p>
+        </w:tc>
+        <w:tc>
+          <w:tcPr>
+            <w:tcW w:w="3313" w:type="dxa"/>
             <w:shd w:val="clear" w:color="auto" w:fill="auto"/>
           </w:tcPr>
           <w:p>
@@ -2428,7 +2592,7 @@
         </w:tc>
         <w:tc>
           <w:tcPr>
-            <w:tcW w:w="1861" w:type="dxa"/>
+            <w:tcW w:w="1479" w:type="dxa"/>
             <w:tcBorders>
               <w:right w:val="nil"/>
             </w:tcBorders>
@@ -2463,7 +2627,7 @@
         </w:tc>
         <w:tc>
           <w:tcPr>
-            <w:tcW w:w="1049" w:type="dxa"/>
+            <w:tcW w:w="1134" w:type="dxa"/>
             <w:tcBorders>
               <w:left w:val="nil"/>
             </w:tcBorders>
@@ -2509,20 +2673,26 @@
         </w:tc>
         <w:tc>
           <w:tcPr>
-            <w:tcW w:w="1828" w:type="dxa"/>
-            <w:shd w:val="clear" w:color="auto" w:fill="auto"/>
-          </w:tcPr>
-          <w:p>
-            <w:pPr>
-              <w:rPr>
-                <w:bCs/>
-              </w:rPr>
-            </w:pPr>
-          </w:p>
-        </w:tc>
-        <w:tc>
-          <w:tcPr>
-            <w:tcW w:w="2770" w:type="dxa"/>
+            <w:tcW w:w="1743" w:type="dxa"/>
+            <w:shd w:val="clear" w:color="auto" w:fill="auto"/>
+          </w:tcPr>
+          <w:p>
+            <w:pPr>
+              <w:rPr>
+                <w:bCs/>
+              </w:rPr>
+            </w:pPr>
+            <w:r>
+              <w:rPr>
+                <w:bCs/>
+              </w:rPr>
+              <w:t>АО «НЗ 70-летия Победы»</w:t>
+            </w:r>
+          </w:p>
+        </w:tc>
+        <w:tc>
+          <w:tcPr>
+            <w:tcW w:w="2934" w:type="dxa"/>
             <w:shd w:val="clear" w:color="auto" w:fill="auto"/>
           </w:tcPr>
           <w:p>
@@ -2541,7 +2711,7 @@
         </w:tc>
         <w:tc>
           <w:tcPr>
-            <w:tcW w:w="1766" w:type="dxa"/>
+            <w:tcW w:w="1602" w:type="dxa"/>
             <w:tcBorders>
               <w:right w:val="nil"/>
             </w:tcBorders>
@@ -2633,11 +2803,17 @@
                 <w:bCs/>
               </w:rPr>
             </w:pPr>
-          </w:p>
-        </w:tc>
-        <w:tc>
-          <w:tcPr>
-            <w:tcW w:w="2931" w:type="dxa"/>
+            <w:r>
+              <w:rPr>
+                <w:bCs/>
+              </w:rPr>
+              <w:t>АО «НЗ 70-летия Победы»</w:t>
+            </w:r>
+          </w:p>
+        </w:tc>
+        <w:tc>
+          <w:tcPr>
+            <w:tcW w:w="3313" w:type="dxa"/>
             <w:shd w:val="clear" w:color="auto" w:fill="auto"/>
           </w:tcPr>
           <w:p>
@@ -2656,7 +2832,7 @@
         </w:tc>
         <w:tc>
           <w:tcPr>
-            <w:tcW w:w="1861" w:type="dxa"/>
+            <w:tcW w:w="1479" w:type="dxa"/>
             <w:tcBorders>
               <w:right w:val="nil"/>
             </w:tcBorders>
@@ -2691,7 +2867,7 @@
         </w:tc>
         <w:tc>
           <w:tcPr>
-            <w:tcW w:w="1049" w:type="dxa"/>
+            <w:tcW w:w="1134" w:type="dxa"/>
             <w:tcBorders>
               <w:left w:val="nil"/>
             </w:tcBorders>
@@ -2725,20 +2901,26 @@
         </w:tc>
         <w:tc>
           <w:tcPr>
-            <w:tcW w:w="1828" w:type="dxa"/>
-            <w:shd w:val="clear" w:color="auto" w:fill="auto"/>
-          </w:tcPr>
-          <w:p>
-            <w:pPr>
-              <w:rPr>
-                <w:bCs/>
-              </w:rPr>
-            </w:pPr>
-          </w:p>
-        </w:tc>
-        <w:tc>
-          <w:tcPr>
-            <w:tcW w:w="2770" w:type="dxa"/>
+            <w:tcW w:w="1743" w:type="dxa"/>
+            <w:shd w:val="clear" w:color="auto" w:fill="auto"/>
+          </w:tcPr>
+          <w:p>
+            <w:pPr>
+              <w:rPr>
+                <w:bCs/>
+              </w:rPr>
+            </w:pPr>
+            <w:r>
+              <w:rPr>
+                <w:bCs/>
+              </w:rPr>
+              <w:t>АО «НЗ 70-летия Победы»</w:t>
+            </w:r>
+          </w:p>
+        </w:tc>
+        <w:tc>
+          <w:tcPr>
+            <w:tcW w:w="2934" w:type="dxa"/>
             <w:shd w:val="clear" w:color="auto" w:fill="auto"/>
           </w:tcPr>
           <w:p>
@@ -2769,7 +2951,7 @@
         </w:tc>
         <w:tc>
           <w:tcPr>
-            <w:tcW w:w="1766" w:type="dxa"/>
+            <w:tcW w:w="1602" w:type="dxa"/>
             <w:tcBorders>
               <w:right w:val="nil"/>
             </w:tcBorders>
@@ -2861,11 +3043,17 @@
                 <w:bCs/>
               </w:rPr>
             </w:pPr>
-          </w:p>
-        </w:tc>
-        <w:tc>
-          <w:tcPr>
-            <w:tcW w:w="2931" w:type="dxa"/>
+            <w:r>
+              <w:rPr>
+                <w:bCs/>
+              </w:rPr>
+              <w:t>АО «НЗ 70-летия Победы»</w:t>
+            </w:r>
+          </w:p>
+        </w:tc>
+        <w:tc>
+          <w:tcPr>
+            <w:tcW w:w="3313" w:type="dxa"/>
             <w:shd w:val="clear" w:color="auto" w:fill="auto"/>
           </w:tcPr>
           <w:p>
@@ -2884,7 +3072,7 @@
         </w:tc>
         <w:tc>
           <w:tcPr>
-            <w:tcW w:w="1861" w:type="dxa"/>
+            <w:tcW w:w="1479" w:type="dxa"/>
             <w:tcBorders>
               <w:right w:val="nil"/>
             </w:tcBorders>
@@ -2919,7 +3107,7 @@
         </w:tc>
         <w:tc>
           <w:tcPr>
-            <w:tcW w:w="1049" w:type="dxa"/>
+            <w:tcW w:w="1134" w:type="dxa"/>
             <w:tcBorders>
               <w:left w:val="nil"/>
             </w:tcBorders>
@@ -2953,7 +3141,7 @@
         </w:tc>
         <w:tc>
           <w:tcPr>
-            <w:tcW w:w="1828" w:type="dxa"/>
+            <w:tcW w:w="1743" w:type="dxa"/>
             <w:shd w:val="clear" w:color="auto" w:fill="auto"/>
           </w:tcPr>
           <w:p>
@@ -2972,7 +3160,7 @@
         </w:tc>
         <w:tc>
           <w:tcPr>
-            <w:tcW w:w="2770" w:type="dxa"/>
+            <w:tcW w:w="2934" w:type="dxa"/>
             <w:shd w:val="clear" w:color="auto" w:fill="auto"/>
           </w:tcPr>
           <w:p>
@@ -2991,7 +3179,7 @@
         </w:tc>
         <w:tc>
           <w:tcPr>
-            <w:tcW w:w="1766" w:type="dxa"/>
+            <w:tcW w:w="1602" w:type="dxa"/>
             <w:tcBorders>
               <w:right w:val="nil"/>
             </w:tcBorders>
@@ -3081,7 +3269,7 @@
         </w:tc>
         <w:tc>
           <w:tcPr>
-            <w:tcW w:w="2931" w:type="dxa"/>
+            <w:tcW w:w="3313" w:type="dxa"/>
             <w:shd w:val="clear" w:color="auto" w:fill="auto"/>
           </w:tcPr>
           <w:p>
@@ -3100,7 +3288,7 @@
         </w:tc>
         <w:tc>
           <w:tcPr>
-            <w:tcW w:w="1861" w:type="dxa"/>
+            <w:tcW w:w="1479" w:type="dxa"/>
             <w:tcBorders>
               <w:right w:val="nil"/>
             </w:tcBorders>
@@ -3135,7 +3323,7 @@
         </w:tc>
         <w:tc>
           <w:tcPr>
-            <w:tcW w:w="1049" w:type="dxa"/>
+            <w:tcW w:w="1134" w:type="dxa"/>
             <w:tcBorders>
               <w:left w:val="nil"/>
             </w:tcBorders>
@@ -3169,20 +3357,26 @@
         </w:tc>
         <w:tc>
           <w:tcPr>
-            <w:tcW w:w="1828" w:type="dxa"/>
-            <w:shd w:val="clear" w:color="auto" w:fill="auto"/>
-          </w:tcPr>
-          <w:p>
-            <w:pPr>
-              <w:rPr>
-                <w:bCs/>
-              </w:rPr>
-            </w:pPr>
-          </w:p>
-        </w:tc>
-        <w:tc>
-          <w:tcPr>
-            <w:tcW w:w="2770" w:type="dxa"/>
+            <w:tcW w:w="1743" w:type="dxa"/>
+            <w:shd w:val="clear" w:color="auto" w:fill="auto"/>
+          </w:tcPr>
+          <w:p>
+            <w:pPr>
+              <w:rPr>
+                <w:bCs/>
+              </w:rPr>
+            </w:pPr>
+            <w:r>
+              <w:rPr>
+                <w:bCs/>
+              </w:rPr>
+              <w:t>АО «НЗ 70-летия Победы»</w:t>
+            </w:r>
+          </w:p>
+        </w:tc>
+        <w:tc>
+          <w:tcPr>
+            <w:tcW w:w="2934" w:type="dxa"/>
             <w:shd w:val="clear" w:color="auto" w:fill="auto"/>
           </w:tcPr>
           <w:p>
@@ -3201,7 +3395,7 @@
         </w:tc>
         <w:tc>
           <w:tcPr>
-            <w:tcW w:w="1766" w:type="dxa"/>
+            <w:tcW w:w="1602" w:type="dxa"/>
             <w:tcBorders>
               <w:right w:val="nil"/>
             </w:tcBorders>
@@ -3281,11 +3475,17 @@
                 <w:bCs/>
               </w:rPr>
             </w:pPr>
-          </w:p>
-        </w:tc>
-        <w:tc>
-          <w:tcPr>
-            <w:tcW w:w="2931" w:type="dxa"/>
+            <w:r>
+              <w:rPr>
+                <w:bCs/>
+              </w:rPr>
+              <w:t>АО «НЗ 70-летия Победы»</w:t>
+            </w:r>
+          </w:p>
+        </w:tc>
+        <w:tc>
+          <w:tcPr>
+            <w:tcW w:w="3313" w:type="dxa"/>
             <w:shd w:val="clear" w:color="auto" w:fill="auto"/>
           </w:tcPr>
           <w:p>
@@ -3304,7 +3504,7 @@
         </w:tc>
         <w:tc>
           <w:tcPr>
-            <w:tcW w:w="1861" w:type="dxa"/>
+            <w:tcW w:w="1479" w:type="dxa"/>
             <w:tcBorders>
               <w:right w:val="nil"/>
             </w:tcBorders>
@@ -3339,7 +3539,7 @@
         </w:tc>
         <w:tc>
           <w:tcPr>
-            <w:tcW w:w="1049" w:type="dxa"/>
+            <w:tcW w:w="1134" w:type="dxa"/>
             <w:tcBorders>
               <w:left w:val="nil"/>
             </w:tcBorders>
@@ -3373,20 +3573,26 @@
         </w:tc>
         <w:tc>
           <w:tcPr>
-            <w:tcW w:w="1828" w:type="dxa"/>
-            <w:shd w:val="clear" w:color="auto" w:fill="auto"/>
-          </w:tcPr>
-          <w:p>
-            <w:pPr>
-              <w:rPr>
-                <w:bCs/>
-              </w:rPr>
-            </w:pPr>
-          </w:p>
-        </w:tc>
-        <w:tc>
-          <w:tcPr>
-            <w:tcW w:w="2770" w:type="dxa"/>
+            <w:tcW w:w="1743" w:type="dxa"/>
+            <w:shd w:val="clear" w:color="auto" w:fill="auto"/>
+          </w:tcPr>
+          <w:p>
+            <w:pPr>
+              <w:rPr>
+                <w:bCs/>
+              </w:rPr>
+            </w:pPr>
+            <w:r>
+              <w:rPr>
+                <w:bCs/>
+              </w:rPr>
+              <w:t>АО «НЗ 70-летия Победы»</w:t>
+            </w:r>
+          </w:p>
+        </w:tc>
+        <w:tc>
+          <w:tcPr>
+            <w:tcW w:w="2934" w:type="dxa"/>
             <w:shd w:val="clear" w:color="auto" w:fill="auto"/>
           </w:tcPr>
           <w:p>
@@ -3405,7 +3611,7 @@
         </w:tc>
         <w:tc>
           <w:tcPr>
-            <w:tcW w:w="1766" w:type="dxa"/>
+            <w:tcW w:w="1602" w:type="dxa"/>
             <w:tcBorders>
               <w:right w:val="nil"/>
             </w:tcBorders>
@@ -3485,11 +3691,17 @@
                 <w:bCs/>
               </w:rPr>
             </w:pPr>
-          </w:p>
-        </w:tc>
-        <w:tc>
-          <w:tcPr>
-            <w:tcW w:w="2931" w:type="dxa"/>
+            <w:r>
+              <w:rPr>
+                <w:bCs/>
+              </w:rPr>
+              <w:t>АО «НЗ 70-летия Победы»</w:t>
+            </w:r>
+          </w:p>
+        </w:tc>
+        <w:tc>
+          <w:tcPr>
+            <w:tcW w:w="3313" w:type="dxa"/>
             <w:shd w:val="clear" w:color="auto" w:fill="auto"/>
           </w:tcPr>
           <w:p>
@@ -3508,7 +3720,7 @@
         </w:tc>
         <w:tc>
           <w:tcPr>
-            <w:tcW w:w="1861" w:type="dxa"/>
+            <w:tcW w:w="1479" w:type="dxa"/>
             <w:tcBorders>
               <w:right w:val="nil"/>
             </w:tcBorders>
@@ -3543,7 +3755,7 @@
         </w:tc>
         <w:tc>
           <w:tcPr>
-            <w:tcW w:w="1049" w:type="dxa"/>
+            <w:tcW w:w="1134" w:type="dxa"/>
             <w:tcBorders>
               <w:left w:val="nil"/>
             </w:tcBorders>
@@ -3583,20 +3795,26 @@
         </w:tc>
         <w:tc>
           <w:tcPr>
-            <w:tcW w:w="1828" w:type="dxa"/>
-            <w:shd w:val="clear" w:color="auto" w:fill="auto"/>
-          </w:tcPr>
-          <w:p>
-            <w:pPr>
-              <w:rPr>
-                <w:bCs/>
-              </w:rPr>
-            </w:pPr>
-          </w:p>
-        </w:tc>
-        <w:tc>
-          <w:tcPr>
-            <w:tcW w:w="2770" w:type="dxa"/>
+            <w:tcW w:w="1743" w:type="dxa"/>
+            <w:shd w:val="clear" w:color="auto" w:fill="auto"/>
+          </w:tcPr>
+          <w:p>
+            <w:pPr>
+              <w:rPr>
+                <w:bCs/>
+              </w:rPr>
+            </w:pPr>
+            <w:r>
+              <w:rPr>
+                <w:bCs/>
+              </w:rPr>
+              <w:t>АО «НЗ 70-летия Победы»</w:t>
+            </w:r>
+          </w:p>
+        </w:tc>
+        <w:tc>
+          <w:tcPr>
+            <w:tcW w:w="2934" w:type="dxa"/>
             <w:shd w:val="clear" w:color="auto" w:fill="auto"/>
           </w:tcPr>
           <w:p>
@@ -3615,7 +3833,7 @@
         </w:tc>
         <w:tc>
           <w:tcPr>
-            <w:tcW w:w="1766" w:type="dxa"/>
+            <w:tcW w:w="1602" w:type="dxa"/>
             <w:tcBorders>
               <w:right w:val="nil"/>
             </w:tcBorders>
@@ -3717,7 +3935,7 @@
         </w:tc>
         <w:tc>
           <w:tcPr>
-            <w:tcW w:w="2931" w:type="dxa"/>
+            <w:tcW w:w="3313" w:type="dxa"/>
             <w:shd w:val="clear" w:color="auto" w:fill="auto"/>
           </w:tcPr>
           <w:p>
@@ -3736,7 +3954,7 @@
         </w:tc>
         <w:tc>
           <w:tcPr>
-            <w:tcW w:w="1861" w:type="dxa"/>
+            <w:tcW w:w="1479" w:type="dxa"/>
             <w:tcBorders>
               <w:right w:val="nil"/>
             </w:tcBorders>
@@ -3771,7 +3989,7 @@
         </w:tc>
         <w:tc>
           <w:tcPr>
-            <w:tcW w:w="1049" w:type="dxa"/>
+            <w:tcW w:w="1134" w:type="dxa"/>
             <w:tcBorders>
               <w:left w:val="nil"/>
             </w:tcBorders>
@@ -3811,7 +4029,7 @@
         </w:tc>
         <w:tc>
           <w:tcPr>
-            <w:tcW w:w="1828" w:type="dxa"/>
+            <w:tcW w:w="1743" w:type="dxa"/>
             <w:shd w:val="clear" w:color="auto" w:fill="auto"/>
           </w:tcPr>
           <w:p>
@@ -3830,7 +4048,7 @@
         </w:tc>
         <w:tc>
           <w:tcPr>
-            <w:tcW w:w="2770" w:type="dxa"/>
+            <w:tcW w:w="2934" w:type="dxa"/>
             <w:shd w:val="clear" w:color="auto" w:fill="auto"/>
           </w:tcPr>
           <w:p>
@@ -3849,7 +4067,7 @@
         </w:tc>
         <w:tc>
           <w:tcPr>
-            <w:tcW w:w="1766" w:type="dxa"/>
+            <w:tcW w:w="1602" w:type="dxa"/>
             <w:tcBorders>
               <w:right w:val="nil"/>
             </w:tcBorders>
@@ -3941,11 +4159,17 @@
                 <w:bCs/>
               </w:rPr>
             </w:pPr>
-          </w:p>
-        </w:tc>
-        <w:tc>
-          <w:tcPr>
-            <w:tcW w:w="2931" w:type="dxa"/>
+            <w:r>
+              <w:rPr>
+                <w:bCs/>
+              </w:rPr>
+              <w:t>АО «НЗ 70-летия Победы»</w:t>
+            </w:r>
+          </w:p>
+        </w:tc>
+        <w:tc>
+          <w:tcPr>
+            <w:tcW w:w="3313" w:type="dxa"/>
             <w:shd w:val="clear" w:color="auto" w:fill="auto"/>
           </w:tcPr>
           <w:p>
@@ -3964,7 +4188,7 @@
         </w:tc>
         <w:tc>
           <w:tcPr>
-            <w:tcW w:w="1861" w:type="dxa"/>
+            <w:tcW w:w="1479" w:type="dxa"/>
             <w:tcBorders>
               <w:right w:val="nil"/>
             </w:tcBorders>
@@ -3999,7 +4223,7 @@
         </w:tc>
         <w:tc>
           <w:tcPr>
-            <w:tcW w:w="1049" w:type="dxa"/>
+            <w:tcW w:w="1134" w:type="dxa"/>
             <w:tcBorders>
               <w:left w:val="nil"/>
             </w:tcBorders>
@@ -4023,8 +4247,6 @@
               </w:rPr>
               <w:t>2</w:t>
             </w:r>
-            <w:bookmarkStart w:id="0" w:name="_GoBack"/>
-            <w:bookmarkEnd w:id="0"/>
             <w:r>
               <w:rPr>
                 <w:bCs/>
@@ -4047,20 +4269,26 @@
         </w:tc>
         <w:tc>
           <w:tcPr>
-            <w:tcW w:w="1828" w:type="dxa"/>
-            <w:shd w:val="clear" w:color="auto" w:fill="auto"/>
-          </w:tcPr>
-          <w:p>
-            <w:pPr>
-              <w:rPr>
-                <w:bCs/>
-              </w:rPr>
-            </w:pPr>
-          </w:p>
-        </w:tc>
-        <w:tc>
-          <w:tcPr>
-            <w:tcW w:w="2770" w:type="dxa"/>
+            <w:tcW w:w="1743" w:type="dxa"/>
+            <w:shd w:val="clear" w:color="auto" w:fill="auto"/>
+          </w:tcPr>
+          <w:p>
+            <w:pPr>
+              <w:rPr>
+                <w:bCs/>
+              </w:rPr>
+            </w:pPr>
+            <w:r>
+              <w:rPr>
+                <w:bCs/>
+              </w:rPr>
+              <w:t>АО «НЗ 70-летия Победы»</w:t>
+            </w:r>
+          </w:p>
+        </w:tc>
+        <w:tc>
+          <w:tcPr>
+            <w:tcW w:w="2934" w:type="dxa"/>
             <w:shd w:val="clear" w:color="auto" w:fill="auto"/>
           </w:tcPr>
           <w:p>
@@ -4079,7 +4307,7 @@
         </w:tc>
         <w:tc>
           <w:tcPr>
-            <w:tcW w:w="1766" w:type="dxa"/>
+            <w:tcW w:w="1602" w:type="dxa"/>
             <w:tcBorders>
               <w:right w:val="nil"/>
             </w:tcBorders>
@@ -4171,11 +4399,17 @@
                 <w:bCs/>
               </w:rPr>
             </w:pPr>
-          </w:p>
-        </w:tc>
-        <w:tc>
-          <w:tcPr>
-            <w:tcW w:w="2931" w:type="dxa"/>
+            <w:r>
+              <w:rPr>
+                <w:bCs/>
+              </w:rPr>
+              <w:t>АО «НЗ 70-летия Победы»</w:t>
+            </w:r>
+          </w:p>
+        </w:tc>
+        <w:tc>
+          <w:tcPr>
+            <w:tcW w:w="3313" w:type="dxa"/>
             <w:shd w:val="clear" w:color="auto" w:fill="auto"/>
           </w:tcPr>
           <w:p>
@@ -4194,7 +4428,7 @@
         </w:tc>
         <w:tc>
           <w:tcPr>
-            <w:tcW w:w="1861" w:type="dxa"/>
+            <w:tcW w:w="1479" w:type="dxa"/>
             <w:tcBorders>
               <w:right w:val="nil"/>
             </w:tcBorders>
@@ -4229,7 +4463,7 @@
         </w:tc>
         <w:tc>
           <w:tcPr>
-            <w:tcW w:w="1049" w:type="dxa"/>
+            <w:tcW w:w="1134" w:type="dxa"/>
             <w:tcBorders>
               <w:left w:val="nil"/>
             </w:tcBorders>
@@ -4275,20 +4509,26 @@
         </w:tc>
         <w:tc>
           <w:tcPr>
-            <w:tcW w:w="1828" w:type="dxa"/>
-            <w:shd w:val="clear" w:color="auto" w:fill="auto"/>
-          </w:tcPr>
-          <w:p>
-            <w:pPr>
-              <w:rPr>
-                <w:bCs/>
-              </w:rPr>
-            </w:pPr>
-          </w:p>
-        </w:tc>
-        <w:tc>
-          <w:tcPr>
-            <w:tcW w:w="2770" w:type="dxa"/>
+            <w:tcW w:w="1743" w:type="dxa"/>
+            <w:shd w:val="clear" w:color="auto" w:fill="auto"/>
+          </w:tcPr>
+          <w:p>
+            <w:pPr>
+              <w:rPr>
+                <w:bCs/>
+              </w:rPr>
+            </w:pPr>
+            <w:r>
+              <w:rPr>
+                <w:bCs/>
+              </w:rPr>
+              <w:t>АО «НЗ 70-летия Победы»</w:t>
+            </w:r>
+          </w:p>
+        </w:tc>
+        <w:tc>
+          <w:tcPr>
+            <w:tcW w:w="2934" w:type="dxa"/>
             <w:shd w:val="clear" w:color="auto" w:fill="auto"/>
           </w:tcPr>
           <w:p>
@@ -4307,7 +4547,7 @@
         </w:tc>
         <w:tc>
           <w:tcPr>
-            <w:tcW w:w="1766" w:type="dxa"/>
+            <w:tcW w:w="1602" w:type="dxa"/>
             <w:tcBorders>
               <w:right w:val="nil"/>
             </w:tcBorders>
@@ -4399,11 +4639,17 @@
                 <w:bCs/>
               </w:rPr>
             </w:pPr>
-          </w:p>
-        </w:tc>
-        <w:tc>
-          <w:tcPr>
-            <w:tcW w:w="2931" w:type="dxa"/>
+            <w:r>
+              <w:rPr>
+                <w:bCs/>
+              </w:rPr>
+              <w:t>АО «НЗ 70-летия Победы»</w:t>
+            </w:r>
+          </w:p>
+        </w:tc>
+        <w:tc>
+          <w:tcPr>
+            <w:tcW w:w="3313" w:type="dxa"/>
             <w:shd w:val="clear" w:color="auto" w:fill="auto"/>
           </w:tcPr>
           <w:p>
@@ -4422,7 +4668,7 @@
         </w:tc>
         <w:tc>
           <w:tcPr>
-            <w:tcW w:w="1861" w:type="dxa"/>
+            <w:tcW w:w="1479" w:type="dxa"/>
             <w:tcBorders>
               <w:right w:val="nil"/>
             </w:tcBorders>
@@ -4457,7 +4703,7 @@
         </w:tc>
         <w:tc>
           <w:tcPr>
-            <w:tcW w:w="1049" w:type="dxa"/>
+            <w:tcW w:w="1134" w:type="dxa"/>
             <w:tcBorders>
               <w:left w:val="nil"/>
             </w:tcBorders>
@@ -4503,7 +4749,7 @@
         </w:tc>
         <w:tc>
           <w:tcPr>
-            <w:tcW w:w="1828" w:type="dxa"/>
+            <w:tcW w:w="1743" w:type="dxa"/>
             <w:shd w:val="clear" w:color="auto" w:fill="auto"/>
           </w:tcPr>
           <w:p>
@@ -4522,7 +4768,7 @@
         </w:tc>
         <w:tc>
           <w:tcPr>
-            <w:tcW w:w="2770" w:type="dxa"/>
+            <w:tcW w:w="2934" w:type="dxa"/>
             <w:shd w:val="clear" w:color="auto" w:fill="auto"/>
           </w:tcPr>
           <w:p>
@@ -4541,7 +4787,7 @@
         </w:tc>
         <w:tc>
           <w:tcPr>
-            <w:tcW w:w="1766" w:type="dxa"/>
+            <w:tcW w:w="1602" w:type="dxa"/>
             <w:tcBorders>
               <w:right w:val="nil"/>
             </w:tcBorders>
@@ -4615,11 +4861,17 @@
                 <w:bCs/>
               </w:rPr>
             </w:pPr>
-          </w:p>
-        </w:tc>
-        <w:tc>
-          <w:tcPr>
-            <w:tcW w:w="2931" w:type="dxa"/>
+            <w:r>
+              <w:rPr>
+                <w:bCs/>
+              </w:rPr>
+              <w:t>АО «НЗ 70-летия Победы»</w:t>
+            </w:r>
+          </w:p>
+        </w:tc>
+        <w:tc>
+          <w:tcPr>
+            <w:tcW w:w="3313" w:type="dxa"/>
             <w:shd w:val="clear" w:color="auto" w:fill="auto"/>
           </w:tcPr>
           <w:p>
@@ -4644,7 +4896,7 @@
         </w:tc>
         <w:tc>
           <w:tcPr>
-            <w:tcW w:w="1861" w:type="dxa"/>
+            <w:tcW w:w="1479" w:type="dxa"/>
             <w:tcBorders>
               <w:right w:val="nil"/>
             </w:tcBorders>
@@ -4679,49 +4931,49 @@
         </w:tc>
         <w:tc>
           <w:tcPr>
-            <w:tcW w:w="1049" w:type="dxa"/>
-            <w:tcBorders>
-              <w:left w:val="nil"/>
-            </w:tcBorders>
-            <w:shd w:val="clear" w:color="auto" w:fill="auto"/>
-          </w:tcPr>
-          <w:p>
-            <w:pPr>
-              <w:rPr>
-                <w:bCs/>
-              </w:rPr>
-            </w:pPr>
-          </w:p>
-        </w:tc>
-        <w:tc>
-          <w:tcPr>
-            <w:tcW w:w="1828" w:type="dxa"/>
-            <w:shd w:val="clear" w:color="auto" w:fill="auto"/>
-          </w:tcPr>
-          <w:p>
-            <w:pPr>
-              <w:rPr>
-                <w:bCs/>
-              </w:rPr>
-            </w:pPr>
-          </w:p>
-        </w:tc>
-        <w:tc>
-          <w:tcPr>
-            <w:tcW w:w="2770" w:type="dxa"/>
-            <w:shd w:val="clear" w:color="auto" w:fill="auto"/>
-          </w:tcPr>
-          <w:p>
-            <w:pPr>
-              <w:rPr>
-                <w:bCs/>
-              </w:rPr>
-            </w:pPr>
-          </w:p>
-        </w:tc>
-        <w:tc>
-          <w:tcPr>
-            <w:tcW w:w="1766" w:type="dxa"/>
+            <w:tcW w:w="1134" w:type="dxa"/>
+            <w:tcBorders>
+              <w:left w:val="nil"/>
+            </w:tcBorders>
+            <w:shd w:val="clear" w:color="auto" w:fill="auto"/>
+          </w:tcPr>
+          <w:p>
+            <w:pPr>
+              <w:rPr>
+                <w:bCs/>
+              </w:rPr>
+            </w:pPr>
+          </w:p>
+        </w:tc>
+        <w:tc>
+          <w:tcPr>
+            <w:tcW w:w="1743" w:type="dxa"/>
+            <w:shd w:val="clear" w:color="auto" w:fill="auto"/>
+          </w:tcPr>
+          <w:p>
+            <w:pPr>
+              <w:rPr>
+                <w:bCs/>
+              </w:rPr>
+            </w:pPr>
+          </w:p>
+        </w:tc>
+        <w:tc>
+          <w:tcPr>
+            <w:tcW w:w="2934" w:type="dxa"/>
+            <w:shd w:val="clear" w:color="auto" w:fill="auto"/>
+          </w:tcPr>
+          <w:p>
+            <w:pPr>
+              <w:rPr>
+                <w:bCs/>
+              </w:rPr>
+            </w:pPr>
+          </w:p>
+        </w:tc>
+        <w:tc>
+          <w:tcPr>
+            <w:tcW w:w="1602" w:type="dxa"/>
             <w:tcBorders>
               <w:right w:val="nil"/>
             </w:tcBorders>
@@ -4755,7 +5007,7 @@
 </file>
 
 <file path=word/styles.xml><?xml version="1.0" encoding="utf-8"?>
-<w:styles xmlns:mc="http://schemas.openxmlformats.org/markup-compatibility/2006" xmlns:r="http://schemas.openxmlformats.org/officeDocument/2006/relationships" xmlns:w="http://schemas.openxmlformats.org/wordprocessingml/2006/main" xmlns:w14="http://schemas.microsoft.com/office/word/2010/wordml" xmlns:w15="http://schemas.microsoft.com/office/word/2012/wordml" xmlns:w16cid="http://schemas.microsoft.com/office/word/2016/wordml/cid" xmlns:w16se="http://schemas.microsoft.com/office/word/2015/wordml/symex" mc:Ignorable="w14 w15 w16se w16cid">
+<w:styles xmlns:mc="http://schemas.openxmlformats.org/markup-compatibility/2006" xmlns:r="http://schemas.openxmlformats.org/officeDocument/2006/relationships" xmlns:w="http://schemas.openxmlformats.org/wordprocessingml/2006/main" xmlns:w14="http://schemas.microsoft.com/office/word/2010/wordml" xmlns:w15="http://schemas.microsoft.com/office/word/2012/wordml" mc:Ignorable="w14 w15">
   <w:docDefaults>
     <w:rPrDefault>
       <w:rPr>
@@ -4771,7 +5023,7 @@
       </w:pPr>
     </w:pPrDefault>
   </w:docDefaults>
-  <w:latentStyles w:defLockedState="0" w:defUIPriority="99" w:defSemiHidden="0" w:defUnhideWhenUsed="0" w:defQFormat="0" w:count="375">
+  <w:latentStyles w:defLockedState="0" w:defUIPriority="99" w:defSemiHidden="0" w:defUnhideWhenUsed="0" w:defQFormat="0" w:count="371">
     <w:lsdException w:name="Normal" w:uiPriority="0" w:qFormat="1"/>
     <w:lsdException w:name="heading 1" w:uiPriority="9" w:qFormat="1"/>
     <w:lsdException w:name="heading 2" w:semiHidden="1" w:uiPriority="9" w:unhideWhenUsed="1" w:qFormat="1"/>
@@ -5143,10 +5395,6 @@
     <w:lsdException w:name="List Table 5 Dark Accent 6" w:uiPriority="50"/>
     <w:lsdException w:name="List Table 6 Colorful Accent 6" w:uiPriority="51"/>
     <w:lsdException w:name="List Table 7 Colorful Accent 6" w:uiPriority="52"/>
-    <w:lsdException w:name="Mention" w:semiHidden="1" w:unhideWhenUsed="1"/>
-    <w:lsdException w:name="Smart Hyperlink" w:semiHidden="1" w:unhideWhenUsed="1"/>
-    <w:lsdException w:name="Hashtag" w:semiHidden="1" w:unhideWhenUsed="1"/>
-    <w:lsdException w:name="Unresolved Mention" w:semiHidden="1" w:unhideWhenUsed="1"/>
   </w:latentStyles>
   <w:style w:type="paragraph" w:default="1" w:styleId="a">
     <w:name w:val="Normal"/>
@@ -5482,7 +5730,7 @@
 </file>
 
 <file path=customXml/itemProps1.xml><?xml version="1.0" encoding="utf-8"?>
-<ds:datastoreItem xmlns:ds="http://schemas.openxmlformats.org/officeDocument/2006/customXml" ds:itemID="{D3FF30A0-CB95-4C19-90CA-1B4C677B53A1}">
+<ds:datastoreItem xmlns:ds="http://schemas.openxmlformats.org/officeDocument/2006/customXml" ds:itemID="{7FC7D778-E83F-4307-9295-BB4F8F15E1D3}">
   <ds:schemaRefs>
     <ds:schemaRef ds:uri="http://schemas.openxmlformats.org/officeDocument/2006/bibliography"/>
   </ds:schemaRefs>

</xml_diff>

<commit_message>
create connrction to database and update diaty of practic
</commit_message>
<xml_diff>
--- a/reports/Дневник ПП.02.docx
+++ b/reports/Дневник ПП.02.docx
@@ -1,6 +1,6 @@
 
 <file path=word/document.xml><?xml version="1.0" encoding="utf-8"?>
-<w:document xmlns:wpc="http://schemas.microsoft.com/office/word/2010/wordprocessingCanvas" xmlns:mc="http://schemas.openxmlformats.org/markup-compatibility/2006" xmlns:o="urn:schemas-microsoft-com:office:office" xmlns:r="http://schemas.openxmlformats.org/officeDocument/2006/relationships" xmlns:m="http://schemas.openxmlformats.org/officeDocument/2006/math" xmlns:v="urn:schemas-microsoft-com:vml" xmlns:wp14="http://schemas.microsoft.com/office/word/2010/wordprocessingDrawing" xmlns:wp="http://schemas.openxmlformats.org/drawingml/2006/wordprocessingDrawing" xmlns:w10="urn:schemas-microsoft-com:office:word" xmlns:w="http://schemas.openxmlformats.org/wordprocessingml/2006/main" xmlns:w14="http://schemas.microsoft.com/office/word/2010/wordml" xmlns:w15="http://schemas.microsoft.com/office/word/2012/wordml" xmlns:wpg="http://schemas.microsoft.com/office/word/2010/wordprocessingGroup" xmlns:wpi="http://schemas.microsoft.com/office/word/2010/wordprocessingInk" xmlns:wne="http://schemas.microsoft.com/office/word/2006/wordml" xmlns:wps="http://schemas.microsoft.com/office/word/2010/wordprocessingShape" mc:Ignorable="w14 w15 wp14">
+<w:document xmlns:wpc="http://schemas.microsoft.com/office/word/2010/wordprocessingCanvas" xmlns:cx="http://schemas.microsoft.com/office/drawing/2014/chartex" xmlns:cx1="http://schemas.microsoft.com/office/drawing/2015/9/8/chartex" xmlns:cx2="http://schemas.microsoft.com/office/drawing/2015/10/21/chartex" xmlns:cx3="http://schemas.microsoft.com/office/drawing/2016/5/9/chartex" xmlns:cx4="http://schemas.microsoft.com/office/drawing/2016/5/10/chartex" xmlns:cx5="http://schemas.microsoft.com/office/drawing/2016/5/11/chartex" xmlns:cx6="http://schemas.microsoft.com/office/drawing/2016/5/12/chartex" xmlns:cx7="http://schemas.microsoft.com/office/drawing/2016/5/13/chartex" xmlns:cx8="http://schemas.microsoft.com/office/drawing/2016/5/14/chartex" xmlns:mc="http://schemas.openxmlformats.org/markup-compatibility/2006" xmlns:aink="http://schemas.microsoft.com/office/drawing/2016/ink" xmlns:am3d="http://schemas.microsoft.com/office/drawing/2017/model3d" xmlns:o="urn:schemas-microsoft-com:office:office" xmlns:oel="http://schemas.microsoft.com/office/2019/extlst" xmlns:r="http://schemas.openxmlformats.org/officeDocument/2006/relationships" xmlns:m="http://schemas.openxmlformats.org/officeDocument/2006/math" xmlns:v="urn:schemas-microsoft-com:vml" xmlns:wp14="http://schemas.microsoft.com/office/word/2010/wordprocessingDrawing" xmlns:wp="http://schemas.openxmlformats.org/drawingml/2006/wordprocessingDrawing" xmlns:w10="urn:schemas-microsoft-com:office:word" xmlns:w="http://schemas.openxmlformats.org/wordprocessingml/2006/main" xmlns:w14="http://schemas.microsoft.com/office/word/2010/wordml" xmlns:w15="http://schemas.microsoft.com/office/word/2012/wordml" xmlns:w16cex="http://schemas.microsoft.com/office/word/2018/wordml/cex" xmlns:w16cid="http://schemas.microsoft.com/office/word/2016/wordml/cid" xmlns:w16="http://schemas.microsoft.com/office/word/2018/wordml" xmlns:w16du="http://schemas.microsoft.com/office/word/2023/wordml/word16du" xmlns:w16sdtdh="http://schemas.microsoft.com/office/word/2020/wordml/sdtdatahash" xmlns:w16se="http://schemas.microsoft.com/office/word/2015/wordml/symex" xmlns:wpg="http://schemas.microsoft.com/office/word/2010/wordprocessingGroup" xmlns:wpi="http://schemas.microsoft.com/office/word/2010/wordprocessingInk" xmlns:wne="http://schemas.microsoft.com/office/word/2006/wordml" xmlns:wps="http://schemas.microsoft.com/office/word/2010/wordprocessingShape" mc:Ignorable="w14 w15 w16se w16cid w16 w16cex w16sdtdh w16du wp14">
   <w:body>
     <w:p>
       <w:pPr>
@@ -81,8 +81,32 @@
                 <w:bottom w:val="single" w:sz="12" w:space="1" w:color="auto"/>
                 <w:between w:val="single" w:sz="12" w:space="1" w:color="auto"/>
               </w:pBdr>
+              <w:ind w:firstLine="709"/>
               <w:jc w:val="both"/>
             </w:pPr>
+            <w:r>
+              <w:rPr>
+                <w:sz w:val="22"/>
+                <w:szCs w:val="22"/>
+              </w:rPr>
+              <w:t xml:space="preserve">Студент Нижегородского Губернского колледжа группы </w:t>
+            </w:r>
+            <w:r>
+              <w:rPr>
+                <w:sz w:val="24"/>
+                <w:szCs w:val="24"/>
+                <w:lang w:eastAsia="en-US"/>
+              </w:rPr>
+              <w:t>33П</w:t>
+            </w:r>
+            <w:r>
+              <w:rPr>
+                <w:sz w:val="24"/>
+                <w:szCs w:val="24"/>
+                <w:lang w:eastAsia="en-US"/>
+              </w:rPr>
+              <w:t xml:space="preserve"> Чернов</w:t>
+            </w:r>
           </w:p>
           <w:p>
             <w:pPr>
@@ -91,7 +115,32 @@
                 <w:between w:val="single" w:sz="12" w:space="1" w:color="auto"/>
               </w:pBdr>
               <w:jc w:val="both"/>
-            </w:pPr>
+              <w:rPr>
+                <w:sz w:val="22"/>
+                <w:szCs w:val="22"/>
+              </w:rPr>
+            </w:pPr>
+            <w:r>
+              <w:rPr>
+                <w:sz w:val="22"/>
+                <w:szCs w:val="22"/>
+              </w:rPr>
+              <w:t>Сергей Викторович</w:t>
+            </w:r>
+            <w:r>
+              <w:rPr>
+                <w:sz w:val="22"/>
+                <w:szCs w:val="22"/>
+              </w:rPr>
+              <w:t xml:space="preserve"> </w:t>
+            </w:r>
+            <w:r>
+              <w:rPr>
+                <w:sz w:val="22"/>
+                <w:szCs w:val="22"/>
+              </w:rPr>
+              <w:t>проходил производственную практику в организации</w:t>
+            </w:r>
           </w:p>
           <w:p>
             <w:pPr>
@@ -100,7 +149,32 @@
                 <w:between w:val="single" w:sz="12" w:space="1" w:color="auto"/>
               </w:pBdr>
               <w:jc w:val="both"/>
-            </w:pPr>
+              <w:rPr>
+                <w:sz w:val="22"/>
+                <w:szCs w:val="22"/>
+              </w:rPr>
+            </w:pPr>
+            <w:r>
+              <w:rPr>
+                <w:sz w:val="22"/>
+                <w:szCs w:val="22"/>
+              </w:rPr>
+              <w:t>АО «НЗ 70-летия Победы»</w:t>
+            </w:r>
+            <w:r>
+              <w:rPr>
+                <w:sz w:val="22"/>
+                <w:szCs w:val="22"/>
+              </w:rPr>
+              <w:t xml:space="preserve">. </w:t>
+            </w:r>
+            <w:r>
+              <w:rPr>
+                <w:sz w:val="22"/>
+                <w:szCs w:val="22"/>
+              </w:rPr>
+              <w:t xml:space="preserve">В период практики студент выполнял свою работу </w:t>
+            </w:r>
           </w:p>
           <w:p>
             <w:pPr>
@@ -109,7 +183,18 @@
                 <w:between w:val="single" w:sz="12" w:space="1" w:color="auto"/>
               </w:pBdr>
               <w:jc w:val="both"/>
-            </w:pPr>
+              <w:rPr>
+                <w:sz w:val="22"/>
+                <w:szCs w:val="22"/>
+              </w:rPr>
+            </w:pPr>
+            <w:r>
+              <w:rPr>
+                <w:sz w:val="22"/>
+                <w:szCs w:val="22"/>
+              </w:rPr>
+              <w:t xml:space="preserve">и был заинтересован в достижении положительных результатов в её </w:t>
+            </w:r>
           </w:p>
           <w:p>
             <w:pPr>
@@ -118,7 +203,39 @@
                 <w:between w:val="single" w:sz="12" w:space="1" w:color="auto"/>
               </w:pBdr>
               <w:jc w:val="both"/>
-            </w:pPr>
+              <w:rPr>
+                <w:sz w:val="22"/>
+                <w:szCs w:val="22"/>
+              </w:rPr>
+            </w:pPr>
+            <w:r>
+              <w:rPr>
+                <w:sz w:val="22"/>
+                <w:szCs w:val="22"/>
+              </w:rPr>
+              <w:t xml:space="preserve">выполнении. </w:t>
+            </w:r>
+          </w:p>
+          <w:p>
+            <w:pPr>
+              <w:pBdr>
+                <w:bottom w:val="single" w:sz="12" w:space="1" w:color="auto"/>
+                <w:between w:val="single" w:sz="12" w:space="1" w:color="auto"/>
+              </w:pBdr>
+              <w:ind w:firstLine="709"/>
+              <w:jc w:val="both"/>
+              <w:rPr>
+                <w:sz w:val="22"/>
+                <w:szCs w:val="22"/>
+              </w:rPr>
+            </w:pPr>
+            <w:r>
+              <w:rPr>
+                <w:sz w:val="22"/>
+                <w:szCs w:val="22"/>
+              </w:rPr>
+              <w:t xml:space="preserve">В процессе выполнения работы были продемонстрированы </w:t>
+            </w:r>
           </w:p>
           <w:p>
             <w:pPr>
@@ -127,7 +244,60 @@
                 <w:between w:val="single" w:sz="12" w:space="1" w:color="auto"/>
               </w:pBdr>
               <w:jc w:val="both"/>
-            </w:pPr>
+              <w:rPr>
+                <w:sz w:val="22"/>
+                <w:szCs w:val="22"/>
+              </w:rPr>
+            </w:pPr>
+            <w:r>
+              <w:rPr>
+                <w:sz w:val="22"/>
+                <w:szCs w:val="22"/>
+              </w:rPr>
+              <w:t>аккуратность и</w:t>
+            </w:r>
+            <w:r>
+              <w:rPr>
+                <w:sz w:val="22"/>
+                <w:szCs w:val="22"/>
+              </w:rPr>
+              <w:t xml:space="preserve"> о</w:t>
+            </w:r>
+            <w:r>
+              <w:rPr>
+                <w:sz w:val="22"/>
+                <w:szCs w:val="22"/>
+              </w:rPr>
+              <w:t>рганизованность</w:t>
+            </w:r>
+            <w:r>
+              <w:rPr>
+                <w:sz w:val="22"/>
+                <w:szCs w:val="22"/>
+              </w:rPr>
+              <w:t xml:space="preserve"> студента, </w:t>
+            </w:r>
+            <w:r>
+              <w:rPr>
+                <w:sz w:val="22"/>
+                <w:szCs w:val="22"/>
+              </w:rPr>
+              <w:t>след</w:t>
+            </w:r>
+            <w:r>
+              <w:rPr>
+                <w:sz w:val="22"/>
+                <w:szCs w:val="22"/>
+              </w:rPr>
+              <w:t>овавшего</w:t>
+            </w:r>
+            <w:r>
+              <w:rPr>
+                <w:sz w:val="22"/>
+                <w:szCs w:val="22"/>
+              </w:rPr>
+              <w:t xml:space="preserve"> срокам выполнения </w:t>
+            </w:r>
           </w:p>
           <w:p>
             <w:pPr>
@@ -136,7 +306,146 @@
                 <w:between w:val="single" w:sz="12" w:space="1" w:color="auto"/>
               </w:pBdr>
               <w:jc w:val="both"/>
-            </w:pPr>
+              <w:rPr>
+                <w:sz w:val="22"/>
+                <w:szCs w:val="22"/>
+              </w:rPr>
+            </w:pPr>
+            <w:r>
+              <w:rPr>
+                <w:sz w:val="22"/>
+                <w:szCs w:val="22"/>
+              </w:rPr>
+              <w:t xml:space="preserve">заданий и </w:t>
+            </w:r>
+            <w:r>
+              <w:rPr>
+                <w:sz w:val="22"/>
+                <w:szCs w:val="22"/>
+              </w:rPr>
+              <w:t>старающегося</w:t>
+            </w:r>
+            <w:r>
+              <w:rPr>
+                <w:sz w:val="22"/>
+                <w:szCs w:val="22"/>
+              </w:rPr>
+              <w:t xml:space="preserve"> сделать</w:t>
+            </w:r>
+            <w:r>
+              <w:rPr>
+                <w:sz w:val="22"/>
+                <w:szCs w:val="22"/>
+              </w:rPr>
+              <w:t xml:space="preserve"> </w:t>
+            </w:r>
+            <w:r>
+              <w:rPr>
+                <w:sz w:val="22"/>
+                <w:szCs w:val="22"/>
+              </w:rPr>
+              <w:t>работу в надлежащем качестве.</w:t>
+            </w:r>
+          </w:p>
+          <w:p>
+            <w:pPr>
+              <w:pBdr>
+                <w:bottom w:val="single" w:sz="12" w:space="1" w:color="auto"/>
+                <w:between w:val="single" w:sz="12" w:space="1" w:color="auto"/>
+              </w:pBdr>
+              <w:ind w:firstLine="709"/>
+              <w:jc w:val="both"/>
+              <w:rPr>
+                <w:sz w:val="22"/>
+                <w:szCs w:val="22"/>
+              </w:rPr>
+            </w:pPr>
+            <w:r>
+              <w:rPr>
+                <w:sz w:val="22"/>
+                <w:szCs w:val="22"/>
+              </w:rPr>
+              <w:t>Студент</w:t>
+            </w:r>
+            <w:r>
+              <w:rPr>
+                <w:sz w:val="22"/>
+                <w:szCs w:val="22"/>
+              </w:rPr>
+              <w:t xml:space="preserve"> продемонстрировал </w:t>
+            </w:r>
+            <w:r>
+              <w:rPr>
+                <w:sz w:val="22"/>
+                <w:szCs w:val="22"/>
+              </w:rPr>
+              <w:t>навыки владения</w:t>
+            </w:r>
+            <w:r>
+              <w:rPr>
+                <w:sz w:val="22"/>
+                <w:szCs w:val="22"/>
+              </w:rPr>
+              <w:t xml:space="preserve"> </w:t>
+            </w:r>
+            <w:r>
+              <w:rPr>
+                <w:sz w:val="22"/>
+                <w:szCs w:val="22"/>
+              </w:rPr>
+              <w:t xml:space="preserve">инструментами </w:t>
+            </w:r>
+          </w:p>
+          <w:p>
+            <w:pPr>
+              <w:pBdr>
+                <w:bottom w:val="single" w:sz="12" w:space="1" w:color="auto"/>
+                <w:between w:val="single" w:sz="12" w:space="1" w:color="auto"/>
+              </w:pBdr>
+              <w:tabs>
+                <w:tab w:val="left" w:pos="1755"/>
+              </w:tabs>
+              <w:jc w:val="both"/>
+              <w:rPr>
+                <w:sz w:val="22"/>
+                <w:szCs w:val="22"/>
+              </w:rPr>
+            </w:pPr>
+            <w:r>
+              <w:rPr>
+                <w:sz w:val="22"/>
+                <w:szCs w:val="22"/>
+              </w:rPr>
+              <w:t>р</w:t>
+            </w:r>
+            <w:r>
+              <w:rPr>
+                <w:sz w:val="22"/>
+                <w:szCs w:val="22"/>
+              </w:rPr>
+              <w:t>азработки</w:t>
+            </w:r>
+            <w:r>
+              <w:rPr>
+                <w:sz w:val="22"/>
+                <w:szCs w:val="22"/>
+              </w:rPr>
+              <w:t xml:space="preserve"> </w:t>
+            </w:r>
+            <w:r>
+              <w:rPr>
+                <w:sz w:val="22"/>
+                <w:szCs w:val="22"/>
+              </w:rPr>
+              <w:t xml:space="preserve">программного обеспечения, с </w:t>
+            </w:r>
+            <w:r>
+              <w:rPr>
+                <w:sz w:val="22"/>
+                <w:szCs w:val="22"/>
+              </w:rPr>
+              <w:t xml:space="preserve">помощью которых был создан </w:t>
+            </w:r>
           </w:p>
           <w:p>
             <w:pPr>
@@ -145,7 +454,25 @@
                 <w:between w:val="single" w:sz="12" w:space="1" w:color="auto"/>
               </w:pBdr>
               <w:jc w:val="both"/>
-            </w:pPr>
+              <w:rPr>
+                <w:sz w:val="22"/>
+                <w:szCs w:val="22"/>
+              </w:rPr>
+            </w:pPr>
+            <w:r>
+              <w:rPr>
+                <w:sz w:val="22"/>
+                <w:szCs w:val="22"/>
+              </w:rPr>
+              <w:t>модуль</w:t>
+            </w:r>
+            <w:r>
+              <w:rPr>
+                <w:sz w:val="22"/>
+                <w:szCs w:val="22"/>
+              </w:rPr>
+              <w:t xml:space="preserve"> для системы обработки данных на предприятии, оптимизировавший </w:t>
+            </w:r>
           </w:p>
           <w:p>
             <w:pPr>
@@ -154,7 +481,39 @@
                 <w:between w:val="single" w:sz="12" w:space="1" w:color="auto"/>
               </w:pBdr>
               <w:jc w:val="both"/>
-            </w:pPr>
+              <w:rPr>
+                <w:sz w:val="22"/>
+                <w:szCs w:val="22"/>
+              </w:rPr>
+            </w:pPr>
+            <w:r>
+              <w:rPr>
+                <w:sz w:val="22"/>
+                <w:szCs w:val="22"/>
+              </w:rPr>
+              <w:t>временные затраты в различных производственных процессах.</w:t>
+            </w:r>
+          </w:p>
+          <w:p>
+            <w:pPr>
+              <w:pBdr>
+                <w:bottom w:val="single" w:sz="12" w:space="1" w:color="auto"/>
+                <w:between w:val="single" w:sz="12" w:space="1" w:color="auto"/>
+              </w:pBdr>
+              <w:ind w:firstLine="709"/>
+              <w:jc w:val="both"/>
+              <w:rPr>
+                <w:sz w:val="22"/>
+                <w:szCs w:val="22"/>
+              </w:rPr>
+            </w:pPr>
+            <w:r>
+              <w:rPr>
+                <w:sz w:val="22"/>
+                <w:szCs w:val="22"/>
+              </w:rPr>
+              <w:t>Общая оценка учащегося расценивается как положительная.</w:t>
+            </w:r>
           </w:p>
           <w:p>
             <w:pPr>
@@ -163,6 +522,10 @@
                 <w:between w:val="single" w:sz="12" w:space="1" w:color="auto"/>
               </w:pBdr>
               <w:jc w:val="both"/>
+              <w:rPr>
+                <w:sz w:val="22"/>
+                <w:szCs w:val="22"/>
+              </w:rPr>
             </w:pPr>
           </w:p>
           <w:p>
@@ -172,6 +535,10 @@
                 <w:between w:val="single" w:sz="12" w:space="1" w:color="auto"/>
               </w:pBdr>
               <w:jc w:val="both"/>
+              <w:rPr>
+                <w:sz w:val="22"/>
+                <w:szCs w:val="22"/>
+              </w:rPr>
             </w:pPr>
           </w:p>
           <w:p>
@@ -181,6 +548,10 @@
                 <w:between w:val="single" w:sz="12" w:space="1" w:color="auto"/>
               </w:pBdr>
               <w:jc w:val="both"/>
+              <w:rPr>
+                <w:sz w:val="22"/>
+                <w:szCs w:val="22"/>
+              </w:rPr>
             </w:pPr>
           </w:p>
           <w:p>
@@ -190,6 +561,10 @@
                 <w:between w:val="single" w:sz="12" w:space="1" w:color="auto"/>
               </w:pBdr>
               <w:jc w:val="both"/>
+              <w:rPr>
+                <w:sz w:val="22"/>
+                <w:szCs w:val="22"/>
+              </w:rPr>
             </w:pPr>
           </w:p>
           <w:p>
@@ -199,6 +574,10 @@
                 <w:between w:val="single" w:sz="12" w:space="1" w:color="auto"/>
               </w:pBdr>
               <w:jc w:val="both"/>
+              <w:rPr>
+                <w:sz w:val="22"/>
+                <w:szCs w:val="22"/>
+              </w:rPr>
             </w:pPr>
           </w:p>
           <w:p>
@@ -337,6 +716,7 @@
               <w:rPr>
                 <w:sz w:val="22"/>
               </w:rPr>
+              <w:lastRenderedPageBreak/>
               <w:t xml:space="preserve">Государственное бюджетное профессиональное </w:t>
             </w:r>
           </w:p>
@@ -632,21 +1012,7 @@
               <w:rPr>
                 <w:u w:val="single"/>
               </w:rPr>
-              <w:t xml:space="preserve">. Нижний Новгород, </w:t>
-            </w:r>
-            <w:proofErr w:type="spellStart"/>
-            <w:r>
-              <w:rPr>
-                <w:u w:val="single"/>
-              </w:rPr>
-              <w:t>Сормовское</w:t>
-            </w:r>
-            <w:proofErr w:type="spellEnd"/>
-            <w:r>
-              <w:rPr>
-                <w:u w:val="single"/>
-              </w:rPr>
-              <w:t xml:space="preserve"> шоссе 21</w:t>
+              <w:t>. Нижний Новгород, Сормовское шоссе 21</w:t>
             </w:r>
             <w:r>
               <w:t>_</w:t>
@@ -3938,8 +4304,6 @@
               </w:rPr>
               <w:t>.07</w:t>
             </w:r>
-            <w:bookmarkStart w:id="0" w:name="_GoBack"/>
-            <w:bookmarkEnd w:id="0"/>
             <w:r>
               <w:rPr>
                 <w:bCs/>
@@ -5228,7 +5592,7 @@
 </file>
 
 <file path=word/styles.xml><?xml version="1.0" encoding="utf-8"?>
-<w:styles xmlns:mc="http://schemas.openxmlformats.org/markup-compatibility/2006" xmlns:r="http://schemas.openxmlformats.org/officeDocument/2006/relationships" xmlns:w="http://schemas.openxmlformats.org/wordprocessingml/2006/main" xmlns:w14="http://schemas.microsoft.com/office/word/2010/wordml" xmlns:w15="http://schemas.microsoft.com/office/word/2012/wordml" mc:Ignorable="w14 w15">
+<w:styles xmlns:mc="http://schemas.openxmlformats.org/markup-compatibility/2006" xmlns:r="http://schemas.openxmlformats.org/officeDocument/2006/relationships" xmlns:w="http://schemas.openxmlformats.org/wordprocessingml/2006/main" xmlns:w14="http://schemas.microsoft.com/office/word/2010/wordml" xmlns:w15="http://schemas.microsoft.com/office/word/2012/wordml" xmlns:w16cex="http://schemas.microsoft.com/office/word/2018/wordml/cex" xmlns:w16cid="http://schemas.microsoft.com/office/word/2016/wordml/cid" xmlns:w16="http://schemas.microsoft.com/office/word/2018/wordml" xmlns:w16du="http://schemas.microsoft.com/office/word/2023/wordml/word16du" xmlns:w16sdtdh="http://schemas.microsoft.com/office/word/2020/wordml/sdtdatahash" xmlns:w16se="http://schemas.microsoft.com/office/word/2015/wordml/symex" mc:Ignorable="w14 w15 w16se w16cid w16 w16cex w16sdtdh w16du">
   <w:docDefaults>
     <w:rPrDefault>
       <w:rPr>
@@ -5244,7 +5608,7 @@
       </w:pPr>
     </w:pPrDefault>
   </w:docDefaults>
-  <w:latentStyles w:defLockedState="0" w:defUIPriority="99" w:defSemiHidden="0" w:defUnhideWhenUsed="0" w:defQFormat="0" w:count="371">
+  <w:latentStyles w:defLockedState="0" w:defUIPriority="99" w:defSemiHidden="0" w:defUnhideWhenUsed="0" w:defQFormat="0" w:count="376">
     <w:lsdException w:name="Normal" w:uiPriority="0" w:qFormat="1"/>
     <w:lsdException w:name="heading 1" w:uiPriority="9" w:qFormat="1"/>
     <w:lsdException w:name="heading 2" w:semiHidden="1" w:uiPriority="9" w:unhideWhenUsed="1" w:qFormat="1"/>
@@ -5616,6 +5980,11 @@
     <w:lsdException w:name="List Table 5 Dark Accent 6" w:uiPriority="50"/>
     <w:lsdException w:name="List Table 6 Colorful Accent 6" w:uiPriority="51"/>
     <w:lsdException w:name="List Table 7 Colorful Accent 6" w:uiPriority="52"/>
+    <w:lsdException w:name="Mention" w:semiHidden="1" w:unhideWhenUsed="1"/>
+    <w:lsdException w:name="Smart Hyperlink" w:semiHidden="1" w:unhideWhenUsed="1"/>
+    <w:lsdException w:name="Hashtag" w:semiHidden="1" w:unhideWhenUsed="1"/>
+    <w:lsdException w:name="Unresolved Mention" w:semiHidden="1" w:unhideWhenUsed="1"/>
+    <w:lsdException w:name="Smart Link" w:semiHidden="1" w:unhideWhenUsed="1"/>
   </w:latentStyles>
   <w:style w:type="paragraph" w:default="1" w:styleId="a">
     <w:name w:val="Normal"/>
@@ -5634,7 +6003,6 @@
   <w:style w:type="character" w:default="1" w:styleId="a0">
     <w:name w:val="Default Paragraph Font"/>
     <w:uiPriority w:val="1"/>
-    <w:semiHidden/>
     <w:unhideWhenUsed/>
   </w:style>
   <w:style w:type="table" w:default="1" w:styleId="a1">

</xml_diff>

<commit_message>
create method for get list users
</commit_message>
<xml_diff>
--- a/reports/Дневник ПП.02.docx
+++ b/reports/Дневник ПП.02.docx
@@ -254,49 +254,7 @@
                 <w:sz w:val="22"/>
                 <w:szCs w:val="22"/>
               </w:rPr>
-              <w:t>аккуратность и</w:t>
-            </w:r>
-            <w:r>
-              <w:rPr>
-                <w:sz w:val="22"/>
-                <w:szCs w:val="22"/>
-              </w:rPr>
-              <w:t xml:space="preserve"> о</w:t>
-            </w:r>
-            <w:r>
-              <w:rPr>
-                <w:sz w:val="22"/>
-                <w:szCs w:val="22"/>
-              </w:rPr>
-              <w:t>рганизованность</w:t>
-            </w:r>
-            <w:r>
-              <w:rPr>
-                <w:sz w:val="22"/>
-                <w:szCs w:val="22"/>
-              </w:rPr>
-              <w:t xml:space="preserve"> студента, </w:t>
-            </w:r>
-            <w:r>
-              <w:rPr>
-                <w:sz w:val="22"/>
-                <w:szCs w:val="22"/>
-              </w:rPr>
-              <w:t>след</w:t>
-            </w:r>
-            <w:r>
-              <w:rPr>
-                <w:sz w:val="22"/>
-                <w:szCs w:val="22"/>
-              </w:rPr>
-              <w:t>овавшего</w:t>
-            </w:r>
-            <w:r>
-              <w:rPr>
-                <w:sz w:val="22"/>
-                <w:szCs w:val="22"/>
-              </w:rPr>
-              <w:t xml:space="preserve"> срокам выполнения </w:t>
+              <w:t xml:space="preserve">аккуратность и организованность студента, следовавшего срокам выполнения </w:t>
             </w:r>
           </w:p>
           <w:p>
@@ -316,35 +274,7 @@
                 <w:sz w:val="22"/>
                 <w:szCs w:val="22"/>
               </w:rPr>
-              <w:t xml:space="preserve">заданий и </w:t>
-            </w:r>
-            <w:r>
-              <w:rPr>
-                <w:sz w:val="22"/>
-                <w:szCs w:val="22"/>
-              </w:rPr>
-              <w:t>старающегося</w:t>
-            </w:r>
-            <w:r>
-              <w:rPr>
-                <w:sz w:val="22"/>
-                <w:szCs w:val="22"/>
-              </w:rPr>
-              <w:t xml:space="preserve"> сделать</w:t>
-            </w:r>
-            <w:r>
-              <w:rPr>
-                <w:sz w:val="22"/>
-                <w:szCs w:val="22"/>
-              </w:rPr>
-              <w:t xml:space="preserve"> </w:t>
-            </w:r>
-            <w:r>
-              <w:rPr>
-                <w:sz w:val="22"/>
-                <w:szCs w:val="22"/>
-              </w:rPr>
-              <w:t>работу в надлежащем качестве.</w:t>
+              <w:t>заданий и старающегося сделать работу в надлежащем качестве.</w:t>
             </w:r>
           </w:p>
           <w:p>
@@ -464,14 +394,7 @@
                 <w:sz w:val="22"/>
                 <w:szCs w:val="22"/>
               </w:rPr>
-              <w:t>модуль</w:t>
-            </w:r>
-            <w:r>
-              <w:rPr>
-                <w:sz w:val="22"/>
-                <w:szCs w:val="22"/>
-              </w:rPr>
-              <w:t xml:space="preserve"> для системы обработки данных на предприятии, оптимизировавший </w:t>
+              <w:t xml:space="preserve">модуль для системы обработки данных на предприятии, оптимизировавший </w:t>
             </w:r>
           </w:p>
           <w:p>
@@ -561,10 +484,6 @@
                 <w:between w:val="single" w:sz="12" w:space="1" w:color="auto"/>
               </w:pBdr>
               <w:jc w:val="both"/>
-              <w:rPr>
-                <w:sz w:val="22"/>
-                <w:szCs w:val="22"/>
-              </w:rPr>
             </w:pPr>
           </w:p>
           <w:p>
@@ -574,10 +493,6 @@
                 <w:between w:val="single" w:sz="12" w:space="1" w:color="auto"/>
               </w:pBdr>
               <w:jc w:val="both"/>
-              <w:rPr>
-                <w:sz w:val="22"/>
-                <w:szCs w:val="22"/>
-              </w:rPr>
             </w:pPr>
           </w:p>
           <w:p>
@@ -600,24 +515,6 @@
           </w:p>
           <w:p>
             <w:pPr>
-              <w:pBdr>
-                <w:bottom w:val="single" w:sz="12" w:space="1" w:color="auto"/>
-                <w:between w:val="single" w:sz="12" w:space="1" w:color="auto"/>
-              </w:pBdr>
-              <w:jc w:val="both"/>
-            </w:pPr>
-          </w:p>
-          <w:p>
-            <w:pPr>
-              <w:pBdr>
-                <w:bottom w:val="single" w:sz="12" w:space="1" w:color="auto"/>
-                <w:between w:val="single" w:sz="12" w:space="1" w:color="auto"/>
-              </w:pBdr>
-              <w:jc w:val="both"/>
-            </w:pPr>
-          </w:p>
-          <w:p>
-            <w:pPr>
               <w:jc w:val="both"/>
               <w:rPr>
                 <w:b/>
@@ -716,7 +613,6 @@
               <w:rPr>
                 <w:sz w:val="22"/>
               </w:rPr>
-              <w:lastRenderedPageBreak/>
               <w:t xml:space="preserve">Государственное бюджетное профессиональное </w:t>
             </w:r>
           </w:p>
@@ -6003,6 +5899,7 @@
   <w:style w:type="character" w:default="1" w:styleId="a0">
     <w:name w:val="Default Paragraph Font"/>
     <w:uiPriority w:val="1"/>
+    <w:semiHidden/>
     <w:unhideWhenUsed/>
   </w:style>
   <w:style w:type="table" w:default="1" w:styleId="a1">

</xml_diff>

<commit_message>
create method for create user
</commit_message>
<xml_diff>
--- a/reports/Дневник ПП.02.docx
+++ b/reports/Дневник ПП.02.docx
@@ -1,6 +1,6 @@
 
 <file path=word/document.xml><?xml version="1.0" encoding="utf-8"?>
-<w:document xmlns:wpc="http://schemas.microsoft.com/office/word/2010/wordprocessingCanvas" xmlns:cx="http://schemas.microsoft.com/office/drawing/2014/chartex" xmlns:cx1="http://schemas.microsoft.com/office/drawing/2015/9/8/chartex" xmlns:cx2="http://schemas.microsoft.com/office/drawing/2015/10/21/chartex" xmlns:cx3="http://schemas.microsoft.com/office/drawing/2016/5/9/chartex" xmlns:cx4="http://schemas.microsoft.com/office/drawing/2016/5/10/chartex" xmlns:cx5="http://schemas.microsoft.com/office/drawing/2016/5/11/chartex" xmlns:cx6="http://schemas.microsoft.com/office/drawing/2016/5/12/chartex" xmlns:cx7="http://schemas.microsoft.com/office/drawing/2016/5/13/chartex" xmlns:cx8="http://schemas.microsoft.com/office/drawing/2016/5/14/chartex" xmlns:mc="http://schemas.openxmlformats.org/markup-compatibility/2006" xmlns:aink="http://schemas.microsoft.com/office/drawing/2016/ink" xmlns:am3d="http://schemas.microsoft.com/office/drawing/2017/model3d" xmlns:o="urn:schemas-microsoft-com:office:office" xmlns:oel="http://schemas.microsoft.com/office/2019/extlst" xmlns:r="http://schemas.openxmlformats.org/officeDocument/2006/relationships" xmlns:m="http://schemas.openxmlformats.org/officeDocument/2006/math" xmlns:v="urn:schemas-microsoft-com:vml" xmlns:wp14="http://schemas.microsoft.com/office/word/2010/wordprocessingDrawing" xmlns:wp="http://schemas.openxmlformats.org/drawingml/2006/wordprocessingDrawing" xmlns:w10="urn:schemas-microsoft-com:office:word" xmlns:w="http://schemas.openxmlformats.org/wordprocessingml/2006/main" xmlns:w14="http://schemas.microsoft.com/office/word/2010/wordml" xmlns:w15="http://schemas.microsoft.com/office/word/2012/wordml" xmlns:w16cex="http://schemas.microsoft.com/office/word/2018/wordml/cex" xmlns:w16cid="http://schemas.microsoft.com/office/word/2016/wordml/cid" xmlns:w16="http://schemas.microsoft.com/office/word/2018/wordml" xmlns:w16du="http://schemas.microsoft.com/office/word/2023/wordml/word16du" xmlns:w16sdtdh="http://schemas.microsoft.com/office/word/2020/wordml/sdtdatahash" xmlns:w16se="http://schemas.microsoft.com/office/word/2015/wordml/symex" xmlns:wpg="http://schemas.microsoft.com/office/word/2010/wordprocessingGroup" xmlns:wpi="http://schemas.microsoft.com/office/word/2010/wordprocessingInk" xmlns:wne="http://schemas.microsoft.com/office/word/2006/wordml" xmlns:wps="http://schemas.microsoft.com/office/word/2010/wordprocessingShape" mc:Ignorable="w14 w15 w16se w16cid w16 w16cex w16sdtdh w16du wp14">
+<w:document xmlns:wpc="http://schemas.microsoft.com/office/word/2010/wordprocessingCanvas" xmlns:mc="http://schemas.openxmlformats.org/markup-compatibility/2006" xmlns:o="urn:schemas-microsoft-com:office:office" xmlns:r="http://schemas.openxmlformats.org/officeDocument/2006/relationships" xmlns:m="http://schemas.openxmlformats.org/officeDocument/2006/math" xmlns:v="urn:schemas-microsoft-com:vml" xmlns:wp14="http://schemas.microsoft.com/office/word/2010/wordprocessingDrawing" xmlns:wp="http://schemas.openxmlformats.org/drawingml/2006/wordprocessingDrawing" xmlns:w10="urn:schemas-microsoft-com:office:word" xmlns:w="http://schemas.openxmlformats.org/wordprocessingml/2006/main" xmlns:w14="http://schemas.microsoft.com/office/word/2010/wordml" xmlns:w15="http://schemas.microsoft.com/office/word/2012/wordml" xmlns:wpg="http://schemas.microsoft.com/office/word/2010/wordprocessingGroup" xmlns:wpi="http://schemas.microsoft.com/office/word/2010/wordprocessingInk" xmlns:wne="http://schemas.microsoft.com/office/word/2006/wordml" xmlns:wps="http://schemas.microsoft.com/office/word/2010/wordprocessingShape" mc:Ignorable="w14 w15 wp14">
   <w:body>
     <w:p>
       <w:pPr>
@@ -858,13 +858,20 @@
               <w:t>информационных</w:t>
             </w:r>
             <w:r>
+              <w:rPr>
+                <w:u w:val="single"/>
+                <w:lang w:val="en-US"/>
+              </w:rPr>
+              <w:t xml:space="preserve"> </w:t>
+            </w:r>
+            <w:r>
+              <w:rPr>
+                <w:u w:val="single"/>
+              </w:rPr>
+              <w:t>технологий</w:t>
+            </w:r>
+            <w:r>
               <w:t>___</w:t>
-            </w:r>
-            <w:r>
-              <w:t>______</w:t>
-            </w:r>
-            <w:r>
-              <w:t>____</w:t>
             </w:r>
             <w:r>
               <w:t>____</w:t>
@@ -926,7 +933,25 @@
               <w:jc w:val="both"/>
             </w:pPr>
             <w:r>
-              <w:t>________________________________________________________</w:t>
+              <w:t>_______</w:t>
+            </w:r>
+            <w:r>
+              <w:rPr>
+                <w:u w:val="single"/>
+              </w:rPr>
+              <w:t>тел.</w:t>
+            </w:r>
+            <w:r>
+              <w:t>_</w:t>
+            </w:r>
+            <w:r>
+              <w:rPr>
+                <w:highlight w:val="yellow"/>
+              </w:rPr>
+              <w:t>____________________</w:t>
+            </w:r>
+            <w:r>
+              <w:t>_________________________</w:t>
             </w:r>
           </w:p>
           <w:p>
@@ -969,6 +994,7 @@
             </w:r>
             <w:r>
               <w:rPr>
+                <w:highlight w:val="yellow"/>
                 <w:u w:val="single"/>
               </w:rPr>
               <w:t xml:space="preserve">Шмелева Елена </w:t>
@@ -976,6 +1002,7 @@
             <w:proofErr w:type="spellStart"/>
             <w:r>
               <w:rPr>
+                <w:highlight w:val="yellow"/>
                 <w:u w:val="single"/>
               </w:rPr>
               <w:t>Сергевна</w:t>
@@ -1002,6 +1029,8 @@
             <w:r>
               <w:t>должность, фамилия, имя, отчество</w:t>
             </w:r>
+            <w:bookmarkStart w:id="0" w:name="_GoBack"/>
+            <w:bookmarkEnd w:id="0"/>
           </w:p>
           <w:p>
             <w:pPr>
@@ -5488,7 +5517,7 @@
 </file>
 
 <file path=word/styles.xml><?xml version="1.0" encoding="utf-8"?>
-<w:styles xmlns:mc="http://schemas.openxmlformats.org/markup-compatibility/2006" xmlns:r="http://schemas.openxmlformats.org/officeDocument/2006/relationships" xmlns:w="http://schemas.openxmlformats.org/wordprocessingml/2006/main" xmlns:w14="http://schemas.microsoft.com/office/word/2010/wordml" xmlns:w15="http://schemas.microsoft.com/office/word/2012/wordml" xmlns:w16cex="http://schemas.microsoft.com/office/word/2018/wordml/cex" xmlns:w16cid="http://schemas.microsoft.com/office/word/2016/wordml/cid" xmlns:w16="http://schemas.microsoft.com/office/word/2018/wordml" xmlns:w16du="http://schemas.microsoft.com/office/word/2023/wordml/word16du" xmlns:w16sdtdh="http://schemas.microsoft.com/office/word/2020/wordml/sdtdatahash" xmlns:w16se="http://schemas.microsoft.com/office/word/2015/wordml/symex" mc:Ignorable="w14 w15 w16se w16cid w16 w16cex w16sdtdh w16du">
+<w:styles xmlns:mc="http://schemas.openxmlformats.org/markup-compatibility/2006" xmlns:r="http://schemas.openxmlformats.org/officeDocument/2006/relationships" xmlns:w="http://schemas.openxmlformats.org/wordprocessingml/2006/main" xmlns:w14="http://schemas.microsoft.com/office/word/2010/wordml" xmlns:w15="http://schemas.microsoft.com/office/word/2012/wordml" mc:Ignorable="w14 w15">
   <w:docDefaults>
     <w:rPrDefault>
       <w:rPr>
@@ -5504,7 +5533,7 @@
       </w:pPr>
     </w:pPrDefault>
   </w:docDefaults>
-  <w:latentStyles w:defLockedState="0" w:defUIPriority="99" w:defSemiHidden="0" w:defUnhideWhenUsed="0" w:defQFormat="0" w:count="376">
+  <w:latentStyles w:defLockedState="0" w:defUIPriority="99" w:defSemiHidden="0" w:defUnhideWhenUsed="0" w:defQFormat="0" w:count="371">
     <w:lsdException w:name="Normal" w:uiPriority="0" w:qFormat="1"/>
     <w:lsdException w:name="heading 1" w:uiPriority="9" w:qFormat="1"/>
     <w:lsdException w:name="heading 2" w:semiHidden="1" w:uiPriority="9" w:unhideWhenUsed="1" w:qFormat="1"/>
@@ -5876,11 +5905,6 @@
     <w:lsdException w:name="List Table 5 Dark Accent 6" w:uiPriority="50"/>
     <w:lsdException w:name="List Table 6 Colorful Accent 6" w:uiPriority="51"/>
     <w:lsdException w:name="List Table 7 Colorful Accent 6" w:uiPriority="52"/>
-    <w:lsdException w:name="Mention" w:semiHidden="1" w:unhideWhenUsed="1"/>
-    <w:lsdException w:name="Smart Hyperlink" w:semiHidden="1" w:unhideWhenUsed="1"/>
-    <w:lsdException w:name="Hashtag" w:semiHidden="1" w:unhideWhenUsed="1"/>
-    <w:lsdException w:name="Unresolved Mention" w:semiHidden="1" w:unhideWhenUsed="1"/>
-    <w:lsdException w:name="Smart Link" w:semiHidden="1" w:unhideWhenUsed="1"/>
   </w:latentStyles>
   <w:style w:type="paragraph" w:default="1" w:styleId="a">
     <w:name w:val="Normal"/>
@@ -6216,7 +6240,7 @@
 </file>
 
 <file path=customXml/itemProps1.xml><?xml version="1.0" encoding="utf-8"?>
-<ds:datastoreItem xmlns:ds="http://schemas.openxmlformats.org/officeDocument/2006/customXml" ds:itemID="{F927AC1D-0539-4A2B-9BDB-BDECD1DFD544}">
+<ds:datastoreItem xmlns:ds="http://schemas.openxmlformats.org/officeDocument/2006/customXml" ds:itemID="{37316C86-AFD5-4D15-BF22-920F44DEBA25}">
   <ds:schemaRefs>
     <ds:schemaRef ds:uri="http://schemas.openxmlformats.org/officeDocument/2006/bibliography"/>
   </ds:schemaRefs>

</xml_diff>

<commit_message>
create controller for manipulating documents
</commit_message>
<xml_diff>
--- a/reports/Дневник ПП.02.docx
+++ b/reports/Дневник ПП.02.docx
@@ -1,6 +1,6 @@
 
 <file path=word/document.xml><?xml version="1.0" encoding="utf-8"?>
-<w:document xmlns:wpc="http://schemas.microsoft.com/office/word/2010/wordprocessingCanvas" xmlns:mc="http://schemas.openxmlformats.org/markup-compatibility/2006" xmlns:o="urn:schemas-microsoft-com:office:office" xmlns:r="http://schemas.openxmlformats.org/officeDocument/2006/relationships" xmlns:m="http://schemas.openxmlformats.org/officeDocument/2006/math" xmlns:v="urn:schemas-microsoft-com:vml" xmlns:wp14="http://schemas.microsoft.com/office/word/2010/wordprocessingDrawing" xmlns:wp="http://schemas.openxmlformats.org/drawingml/2006/wordprocessingDrawing" xmlns:w10="urn:schemas-microsoft-com:office:word" xmlns:w="http://schemas.openxmlformats.org/wordprocessingml/2006/main" xmlns:w14="http://schemas.microsoft.com/office/word/2010/wordml" xmlns:w15="http://schemas.microsoft.com/office/word/2012/wordml" xmlns:wpg="http://schemas.microsoft.com/office/word/2010/wordprocessingGroup" xmlns:wpi="http://schemas.microsoft.com/office/word/2010/wordprocessingInk" xmlns:wne="http://schemas.microsoft.com/office/word/2006/wordml" xmlns:wps="http://schemas.microsoft.com/office/word/2010/wordprocessingShape" mc:Ignorable="w14 w15 wp14">
+<w:document xmlns:wpc="http://schemas.microsoft.com/office/word/2010/wordprocessingCanvas" xmlns:cx="http://schemas.microsoft.com/office/drawing/2014/chartex" xmlns:cx1="http://schemas.microsoft.com/office/drawing/2015/9/8/chartex" xmlns:cx2="http://schemas.microsoft.com/office/drawing/2015/10/21/chartex" xmlns:cx3="http://schemas.microsoft.com/office/drawing/2016/5/9/chartex" xmlns:cx4="http://schemas.microsoft.com/office/drawing/2016/5/10/chartex" xmlns:cx5="http://schemas.microsoft.com/office/drawing/2016/5/11/chartex" xmlns:cx6="http://schemas.microsoft.com/office/drawing/2016/5/12/chartex" xmlns:cx7="http://schemas.microsoft.com/office/drawing/2016/5/13/chartex" xmlns:cx8="http://schemas.microsoft.com/office/drawing/2016/5/14/chartex" xmlns:mc="http://schemas.openxmlformats.org/markup-compatibility/2006" xmlns:aink="http://schemas.microsoft.com/office/drawing/2016/ink" xmlns:am3d="http://schemas.microsoft.com/office/drawing/2017/model3d" xmlns:o="urn:schemas-microsoft-com:office:office" xmlns:oel="http://schemas.microsoft.com/office/2019/extlst" xmlns:r="http://schemas.openxmlformats.org/officeDocument/2006/relationships" xmlns:m="http://schemas.openxmlformats.org/officeDocument/2006/math" xmlns:v="urn:schemas-microsoft-com:vml" xmlns:wp14="http://schemas.microsoft.com/office/word/2010/wordprocessingDrawing" xmlns:wp="http://schemas.openxmlformats.org/drawingml/2006/wordprocessingDrawing" xmlns:w10="urn:schemas-microsoft-com:office:word" xmlns:w="http://schemas.openxmlformats.org/wordprocessingml/2006/main" xmlns:w14="http://schemas.microsoft.com/office/word/2010/wordml" xmlns:w15="http://schemas.microsoft.com/office/word/2012/wordml" xmlns:w16cex="http://schemas.microsoft.com/office/word/2018/wordml/cex" xmlns:w16cid="http://schemas.microsoft.com/office/word/2016/wordml/cid" xmlns:w16="http://schemas.microsoft.com/office/word/2018/wordml" xmlns:w16du="http://schemas.microsoft.com/office/word/2023/wordml/word16du" xmlns:w16sdtdh="http://schemas.microsoft.com/office/word/2020/wordml/sdtdatahash" xmlns:w16se="http://schemas.microsoft.com/office/word/2015/wordml/symex" xmlns:wpg="http://schemas.microsoft.com/office/word/2010/wordprocessingGroup" xmlns:wpi="http://schemas.microsoft.com/office/word/2010/wordprocessingInk" xmlns:wne="http://schemas.microsoft.com/office/word/2006/wordml" xmlns:wps="http://schemas.microsoft.com/office/word/2010/wordprocessingShape" mc:Ignorable="w14 w15 w16se w16cid w16 w16cex w16sdtdh w16du wp14">
   <w:body>
     <w:p>
       <w:pPr>
@@ -860,7 +860,6 @@
             <w:r>
               <w:rPr>
                 <w:u w:val="single"/>
-                <w:lang w:val="en-US"/>
               </w:rPr>
               <w:t xml:space="preserve"> </w:t>
             </w:r>
@@ -920,6 +919,9 @@
             <w:r>
               <w:t>_</w:t>
             </w:r>
+            <w:r>
+              <w:t>_</w:t>
+            </w:r>
           </w:p>
           <w:p>
             <w:pPr>
@@ -946,12 +948,18 @@
             </w:r>
             <w:r>
               <w:rPr>
-                <w:highlight w:val="yellow"/>
-              </w:rPr>
-              <w:t>____________________</w:t>
-            </w:r>
-            <w:r>
-              <w:t>_________________________</w:t>
+                <w:u w:val="single"/>
+              </w:rPr>
+              <w:t xml:space="preserve"> +7 (831) 249-82-38</w:t>
+            </w:r>
+            <w:r>
+              <w:t>____</w:t>
+            </w:r>
+            <w:r>
+              <w:t>____</w:t>
+            </w:r>
+            <w:r>
+              <w:t>_____________________</w:t>
             </w:r>
           </w:p>
           <w:p>
@@ -977,6 +985,9 @@
             <w:r>
               <w:t>__</w:t>
             </w:r>
+            <w:r>
+              <w:t>_</w:t>
+            </w:r>
           </w:p>
           <w:p>
             <w:pPr>
@@ -994,7 +1005,6 @@
             </w:r>
             <w:r>
               <w:rPr>
-                <w:highlight w:val="yellow"/>
                 <w:u w:val="single"/>
               </w:rPr>
               <w:t xml:space="preserve">Шмелева Елена </w:t>
@@ -1002,7 +1012,6 @@
             <w:proofErr w:type="spellStart"/>
             <w:r>
               <w:rPr>
-                <w:highlight w:val="yellow"/>
                 <w:u w:val="single"/>
               </w:rPr>
               <w:t>Сергевна</w:t>
@@ -1012,10 +1021,7 @@
               <w:t>___</w:t>
             </w:r>
             <w:r>
-              <w:t>__</w:t>
-            </w:r>
-            <w:r>
-              <w:t>_</w:t>
+              <w:t>___</w:t>
             </w:r>
             <w:r>
               <w:t>__________________</w:t>
@@ -1029,8 +1035,6 @@
             <w:r>
               <w:t>должность, фамилия, имя, отчество</w:t>
             </w:r>
-            <w:bookmarkStart w:id="0" w:name="_GoBack"/>
-            <w:bookmarkEnd w:id="0"/>
           </w:p>
           <w:p>
             <w:pPr>
@@ -5517,7 +5521,7 @@
 </file>
 
 <file path=word/styles.xml><?xml version="1.0" encoding="utf-8"?>
-<w:styles xmlns:mc="http://schemas.openxmlformats.org/markup-compatibility/2006" xmlns:r="http://schemas.openxmlformats.org/officeDocument/2006/relationships" xmlns:w="http://schemas.openxmlformats.org/wordprocessingml/2006/main" xmlns:w14="http://schemas.microsoft.com/office/word/2010/wordml" xmlns:w15="http://schemas.microsoft.com/office/word/2012/wordml" mc:Ignorable="w14 w15">
+<w:styles xmlns:mc="http://schemas.openxmlformats.org/markup-compatibility/2006" xmlns:r="http://schemas.openxmlformats.org/officeDocument/2006/relationships" xmlns:w="http://schemas.openxmlformats.org/wordprocessingml/2006/main" xmlns:w14="http://schemas.microsoft.com/office/word/2010/wordml" xmlns:w15="http://schemas.microsoft.com/office/word/2012/wordml" xmlns:w16cex="http://schemas.microsoft.com/office/word/2018/wordml/cex" xmlns:w16cid="http://schemas.microsoft.com/office/word/2016/wordml/cid" xmlns:w16="http://schemas.microsoft.com/office/word/2018/wordml" xmlns:w16du="http://schemas.microsoft.com/office/word/2023/wordml/word16du" xmlns:w16sdtdh="http://schemas.microsoft.com/office/word/2020/wordml/sdtdatahash" xmlns:w16se="http://schemas.microsoft.com/office/word/2015/wordml/symex" mc:Ignorable="w14 w15 w16se w16cid w16 w16cex w16sdtdh w16du">
   <w:docDefaults>
     <w:rPrDefault>
       <w:rPr>
@@ -5533,7 +5537,7 @@
       </w:pPr>
     </w:pPrDefault>
   </w:docDefaults>
-  <w:latentStyles w:defLockedState="0" w:defUIPriority="99" w:defSemiHidden="0" w:defUnhideWhenUsed="0" w:defQFormat="0" w:count="371">
+  <w:latentStyles w:defLockedState="0" w:defUIPriority="99" w:defSemiHidden="0" w:defUnhideWhenUsed="0" w:defQFormat="0" w:count="376">
     <w:lsdException w:name="Normal" w:uiPriority="0" w:qFormat="1"/>
     <w:lsdException w:name="heading 1" w:uiPriority="9" w:qFormat="1"/>
     <w:lsdException w:name="heading 2" w:semiHidden="1" w:uiPriority="9" w:unhideWhenUsed="1" w:qFormat="1"/>
@@ -5905,6 +5909,11 @@
     <w:lsdException w:name="List Table 5 Dark Accent 6" w:uiPriority="50"/>
     <w:lsdException w:name="List Table 6 Colorful Accent 6" w:uiPriority="51"/>
     <w:lsdException w:name="List Table 7 Colorful Accent 6" w:uiPriority="52"/>
+    <w:lsdException w:name="Mention" w:semiHidden="1" w:unhideWhenUsed="1"/>
+    <w:lsdException w:name="Smart Hyperlink" w:semiHidden="1" w:unhideWhenUsed="1"/>
+    <w:lsdException w:name="Hashtag" w:semiHidden="1" w:unhideWhenUsed="1"/>
+    <w:lsdException w:name="Unresolved Mention" w:semiHidden="1" w:unhideWhenUsed="1"/>
+    <w:lsdException w:name="Smart Link" w:semiHidden="1" w:unhideWhenUsed="1"/>
   </w:latentStyles>
   <w:style w:type="paragraph" w:default="1" w:styleId="a">
     <w:name w:val="Normal"/>
@@ -6240,7 +6249,7 @@
 </file>
 
 <file path=customXml/itemProps1.xml><?xml version="1.0" encoding="utf-8"?>
-<ds:datastoreItem xmlns:ds="http://schemas.openxmlformats.org/officeDocument/2006/customXml" ds:itemID="{37316C86-AFD5-4D15-BF22-920F44DEBA25}">
+<ds:datastoreItem xmlns:ds="http://schemas.openxmlformats.org/officeDocument/2006/customXml" ds:itemID="{2A572EF2-099C-43B7-B5AC-B6A888DA59C7}">
   <ds:schemaRefs>
     <ds:schemaRef ds:uri="http://schemas.openxmlformats.org/officeDocument/2006/bibliography"/>
   </ds:schemaRefs>

</xml_diff>